<commit_message>
Code to exclude non-feature fields from list of fields presented to user
</commit_message>
<xml_diff>
--- a/Program integrity test material/Program_integrity_tests.docx
+++ b/Program integrity test material/Program_integrity_tests.docx
@@ -160,7 +160,7 @@
           <w:r>
             <w:fldChar w:fldCharType="separate"/>
           </w:r>
-          <w:hyperlink w:anchor="_Toc51432969" w:history="1">
+          <w:hyperlink w:anchor="_Toc51433211" w:history="1">
             <w:r>
               <w:rPr>
                 <w:rStyle w:val="Hyperlink"/>
@@ -187,7 +187,7 @@
                 <w:noProof/>
                 <w:webHidden/>
               </w:rPr>
-              <w:instrText xml:space="preserve"> PAGEREF _Toc51432969 \h </w:instrText>
+              <w:instrText xml:space="preserve"> PAGEREF _Toc51433211 \h </w:instrText>
             </w:r>
             <w:r>
               <w:rPr>
@@ -230,7 +230,7 @@
               <w:lang w:eastAsia="en-GB"/>
             </w:rPr>
           </w:pPr>
-          <w:hyperlink w:anchor="_Toc51432970" w:history="1">
+          <w:hyperlink w:anchor="_Toc51433212" w:history="1">
             <w:r>
               <w:rPr>
                 <w:rStyle w:val="Hyperlink"/>
@@ -257,7 +257,7 @@
                 <w:noProof/>
                 <w:webHidden/>
               </w:rPr>
-              <w:instrText xml:space="preserve"> PAGEREF _Toc51432970 \h </w:instrText>
+              <w:instrText xml:space="preserve"> PAGEREF _Toc51433212 \h </w:instrText>
             </w:r>
             <w:r>
               <w:rPr>
@@ -300,7 +300,7 @@
               <w:lang w:eastAsia="en-GB"/>
             </w:rPr>
           </w:pPr>
-          <w:hyperlink w:anchor="_Toc51432971" w:history="1">
+          <w:hyperlink w:anchor="_Toc51433213" w:history="1">
             <w:r>
               <w:rPr>
                 <w:rStyle w:val="Hyperlink"/>
@@ -327,7 +327,7 @@
                 <w:noProof/>
                 <w:webHidden/>
               </w:rPr>
-              <w:instrText xml:space="preserve"> PAGEREF _Toc51432971 \h </w:instrText>
+              <w:instrText xml:space="preserve"> PAGEREF _Toc51433213 \h </w:instrText>
             </w:r>
             <w:r>
               <w:rPr>
@@ -370,7 +370,7 @@
               <w:lang w:eastAsia="en-GB"/>
             </w:rPr>
           </w:pPr>
-          <w:hyperlink w:anchor="_Toc51432972" w:history="1">
+          <w:hyperlink w:anchor="_Toc51433214" w:history="1">
             <w:r>
               <w:rPr>
                 <w:rStyle w:val="Hyperlink"/>
@@ -397,7 +397,7 @@
                 <w:noProof/>
                 <w:webHidden/>
               </w:rPr>
-              <w:instrText xml:space="preserve"> PAGEREF _Toc51432972 \h </w:instrText>
+              <w:instrText xml:space="preserve"> PAGEREF _Toc51433214 \h </w:instrText>
             </w:r>
             <w:r>
               <w:rPr>
@@ -440,7 +440,7 @@
               <w:lang w:eastAsia="en-GB"/>
             </w:rPr>
           </w:pPr>
-          <w:hyperlink w:anchor="_Toc51432973" w:history="1">
+          <w:hyperlink w:anchor="_Toc51433215" w:history="1">
             <w:r>
               <w:rPr>
                 <w:rStyle w:val="Hyperlink"/>
@@ -467,7 +467,7 @@
                 <w:noProof/>
                 <w:webHidden/>
               </w:rPr>
-              <w:instrText xml:space="preserve"> PAGEREF _Toc51432973 \h </w:instrText>
+              <w:instrText xml:space="preserve"> PAGEREF _Toc51433215 \h </w:instrText>
             </w:r>
             <w:r>
               <w:rPr>
@@ -510,7 +510,7 @@
               <w:lang w:eastAsia="en-GB"/>
             </w:rPr>
           </w:pPr>
-          <w:hyperlink w:anchor="_Toc51432974" w:history="1">
+          <w:hyperlink w:anchor="_Toc51433216" w:history="1">
             <w:r>
               <w:rPr>
                 <w:rStyle w:val="Hyperlink"/>
@@ -537,7 +537,7 @@
                 <w:noProof/>
                 <w:webHidden/>
               </w:rPr>
-              <w:instrText xml:space="preserve"> PAGEREF _Toc51432974 \h </w:instrText>
+              <w:instrText xml:space="preserve"> PAGEREF _Toc51433216 \h </w:instrText>
             </w:r>
             <w:r>
               <w:rPr>
@@ -584,7 +584,7 @@
       <w:pPr>
         <w:pStyle w:val="Heading1"/>
       </w:pPr>
-      <w:bookmarkStart w:id="0" w:name="_Toc51432969"/>
+      <w:bookmarkStart w:id="0" w:name="_Toc51433211"/>
       <w:r>
         <w:t>add-new-fields.py</w:t>
       </w:r>
@@ -739,571 +739,187 @@
           <w:b/>
           <w:bCs/>
         </w:rPr>
-        <w:t>[</w:t>
-      </w:r>
-      <w:proofErr w:type="spellStart"/>
-      <w:r>
-        <w:rPr>
-          <w:b/>
-          <w:bCs/>
-        </w:rPr>
-        <w:t>nltk_data</w:t>
-      </w:r>
-      <w:proofErr w:type="spellEnd"/>
-      <w:r>
-        <w:rPr>
-          <w:b/>
-          <w:bCs/>
-        </w:rPr>
-        <w:t xml:space="preserve">] Downloading package </w:t>
-      </w:r>
-      <w:proofErr w:type="spellStart"/>
-      <w:r>
-        <w:rPr>
-          <w:b/>
-          <w:bCs/>
-        </w:rPr>
-        <w:t>cmudict</w:t>
-      </w:r>
-      <w:proofErr w:type="spellEnd"/>
-      <w:r>
-        <w:rPr>
-          <w:b/>
-          <w:bCs/>
-        </w:rPr>
-        <w:t xml:space="preserve"> to</w:t>
-      </w:r>
-    </w:p>
-    <w:p>
-      <w:pPr>
-        <w:rPr>
-          <w:b/>
-          <w:bCs/>
-        </w:rPr>
-      </w:pPr>
-      <w:r>
-        <w:rPr>
-          <w:b/>
-          <w:bCs/>
-        </w:rPr>
-        <w:t>[</w:t>
-      </w:r>
-      <w:proofErr w:type="spellStart"/>
-      <w:r>
-        <w:rPr>
-          <w:b/>
-          <w:bCs/>
-        </w:rPr>
-        <w:t>nltk_data</w:t>
-      </w:r>
-      <w:proofErr w:type="spellEnd"/>
-      <w:r>
-        <w:rPr>
-          <w:b/>
-          <w:bCs/>
-        </w:rPr>
-        <w:t>]     C:\Users\water\AppData\Roaming\nltk_data...</w:t>
-      </w:r>
-    </w:p>
-    <w:p>
-      <w:pPr>
-        <w:rPr>
-          <w:b/>
-          <w:bCs/>
-        </w:rPr>
-      </w:pPr>
-      <w:r>
-        <w:rPr>
-          <w:b/>
-          <w:bCs/>
-        </w:rPr>
-        <w:t>[</w:t>
-      </w:r>
-      <w:proofErr w:type="spellStart"/>
-      <w:r>
-        <w:rPr>
-          <w:b/>
-          <w:bCs/>
-        </w:rPr>
-        <w:t>nltk_data</w:t>
-      </w:r>
-      <w:proofErr w:type="spellEnd"/>
-      <w:r>
-        <w:rPr>
-          <w:b/>
-          <w:bCs/>
-        </w:rPr>
-        <w:t xml:space="preserve">]   Package </w:t>
-      </w:r>
-      <w:proofErr w:type="spellStart"/>
-      <w:r>
-        <w:rPr>
-          <w:b/>
-          <w:bCs/>
-        </w:rPr>
-        <w:t>cmudict</w:t>
-      </w:r>
-      <w:proofErr w:type="spellEnd"/>
-      <w:r>
-        <w:rPr>
-          <w:b/>
-          <w:bCs/>
-        </w:rPr>
-        <w:t xml:space="preserve"> is already </w:t>
-      </w:r>
-      <w:proofErr w:type="gramStart"/>
-      <w:r>
-        <w:rPr>
-          <w:b/>
-          <w:bCs/>
-        </w:rPr>
-        <w:t>up-to-date</w:t>
-      </w:r>
-      <w:proofErr w:type="gramEnd"/>
-      <w:r>
-        <w:rPr>
-          <w:b/>
-          <w:bCs/>
-        </w:rPr>
-        <w:t>!</w:t>
-      </w:r>
-    </w:p>
-    <w:p>
-      <w:pPr>
-        <w:rPr>
-          <w:b/>
-          <w:bCs/>
-        </w:rPr>
-      </w:pPr>
-      <w:r>
-        <w:rPr>
-          <w:b/>
-          <w:bCs/>
-        </w:rPr>
-        <w:t>[</w:t>
-      </w:r>
-      <w:proofErr w:type="spellStart"/>
-      <w:r>
-        <w:rPr>
-          <w:b/>
-          <w:bCs/>
-        </w:rPr>
-        <w:t>nltk_data</w:t>
-      </w:r>
-      <w:proofErr w:type="spellEnd"/>
-      <w:r>
-        <w:rPr>
-          <w:b/>
-          <w:bCs/>
-        </w:rPr>
-        <w:t xml:space="preserve">] Downloading package </w:t>
-      </w:r>
-      <w:proofErr w:type="spellStart"/>
-      <w:r>
-        <w:rPr>
-          <w:b/>
-          <w:bCs/>
-        </w:rPr>
-        <w:t>punkt</w:t>
-      </w:r>
-      <w:proofErr w:type="spellEnd"/>
-      <w:r>
-        <w:rPr>
-          <w:b/>
-          <w:bCs/>
-        </w:rPr>
-        <w:t xml:space="preserve"> to</w:t>
-      </w:r>
-    </w:p>
-    <w:p>
-      <w:pPr>
-        <w:rPr>
-          <w:b/>
-          <w:bCs/>
-        </w:rPr>
-      </w:pPr>
-      <w:r>
-        <w:rPr>
-          <w:b/>
-          <w:bCs/>
-        </w:rPr>
-        <w:t>[</w:t>
-      </w:r>
-      <w:proofErr w:type="spellStart"/>
-      <w:r>
-        <w:rPr>
-          <w:b/>
-          <w:bCs/>
-        </w:rPr>
-        <w:t>nltk_data</w:t>
-      </w:r>
-      <w:proofErr w:type="spellEnd"/>
-      <w:r>
-        <w:rPr>
-          <w:b/>
-          <w:bCs/>
-        </w:rPr>
-        <w:t>]     C:\Users\water\AppData\Roaming\nltk_data...</w:t>
-      </w:r>
-    </w:p>
-    <w:p>
-      <w:pPr>
-        <w:rPr>
-          <w:b/>
-          <w:bCs/>
-        </w:rPr>
-      </w:pPr>
-      <w:r>
-        <w:rPr>
-          <w:b/>
-          <w:bCs/>
-        </w:rPr>
-        <w:t>[</w:t>
-      </w:r>
-      <w:proofErr w:type="spellStart"/>
-      <w:r>
-        <w:rPr>
-          <w:b/>
-          <w:bCs/>
-        </w:rPr>
-        <w:t>nltk_data</w:t>
-      </w:r>
-      <w:proofErr w:type="spellEnd"/>
-      <w:r>
-        <w:rPr>
-          <w:b/>
-          <w:bCs/>
-        </w:rPr>
-        <w:t xml:space="preserve">]   Package </w:t>
-      </w:r>
-      <w:proofErr w:type="spellStart"/>
-      <w:r>
-        <w:rPr>
-          <w:b/>
-          <w:bCs/>
-        </w:rPr>
-        <w:t>punkt</w:t>
-      </w:r>
-      <w:proofErr w:type="spellEnd"/>
-      <w:r>
-        <w:rPr>
-          <w:b/>
-          <w:bCs/>
-        </w:rPr>
-        <w:t xml:space="preserve"> is already </w:t>
-      </w:r>
-      <w:proofErr w:type="gramStart"/>
-      <w:r>
-        <w:rPr>
-          <w:b/>
-          <w:bCs/>
-        </w:rPr>
-        <w:t>up-to-date</w:t>
-      </w:r>
-      <w:proofErr w:type="gramEnd"/>
-      <w:r>
-        <w:rPr>
-          <w:b/>
-          <w:bCs/>
-        </w:rPr>
-        <w:t>!</w:t>
-      </w:r>
-    </w:p>
-    <w:p>
-      <w:pPr>
-        <w:rPr>
-          <w:b/>
-          <w:bCs/>
-        </w:rPr>
-      </w:pPr>
-      <w:r>
-        <w:rPr>
-          <w:b/>
-          <w:bCs/>
-        </w:rPr>
-        <w:t>[</w:t>
-      </w:r>
-      <w:proofErr w:type="spellStart"/>
-      <w:r>
-        <w:rPr>
-          <w:b/>
-          <w:bCs/>
-        </w:rPr>
-        <w:t>nltk_data</w:t>
-      </w:r>
-      <w:proofErr w:type="spellEnd"/>
-      <w:r>
-        <w:rPr>
-          <w:b/>
-          <w:bCs/>
-        </w:rPr>
-        <w:t xml:space="preserve">] Downloading package </w:t>
-      </w:r>
-      <w:proofErr w:type="spellStart"/>
-      <w:r>
-        <w:rPr>
-          <w:b/>
-          <w:bCs/>
-        </w:rPr>
-        <w:t>averaged_perceptron_tagger</w:t>
-      </w:r>
-      <w:proofErr w:type="spellEnd"/>
-      <w:r>
-        <w:rPr>
-          <w:b/>
-          <w:bCs/>
-        </w:rPr>
-        <w:t xml:space="preserve"> to</w:t>
-      </w:r>
-    </w:p>
-    <w:p>
-      <w:pPr>
-        <w:rPr>
-          <w:b/>
-          <w:bCs/>
-        </w:rPr>
-      </w:pPr>
-      <w:r>
-        <w:rPr>
-          <w:b/>
-          <w:bCs/>
-        </w:rPr>
-        <w:t>[</w:t>
-      </w:r>
-      <w:proofErr w:type="spellStart"/>
-      <w:r>
-        <w:rPr>
-          <w:b/>
-          <w:bCs/>
-        </w:rPr>
-        <w:t>nltk_data</w:t>
-      </w:r>
-      <w:proofErr w:type="spellEnd"/>
-      <w:r>
-        <w:rPr>
-          <w:b/>
-          <w:bCs/>
-        </w:rPr>
-        <w:t>]     C:\Users\water\AppData\Roaming\nltk_data...</w:t>
-      </w:r>
-    </w:p>
-    <w:p>
-      <w:pPr>
-        <w:rPr>
-          <w:b/>
-          <w:bCs/>
-        </w:rPr>
-      </w:pPr>
-      <w:r>
-        <w:rPr>
-          <w:b/>
-          <w:bCs/>
-        </w:rPr>
-        <w:t>[</w:t>
-      </w:r>
-      <w:proofErr w:type="spellStart"/>
-      <w:r>
-        <w:rPr>
-          <w:b/>
-          <w:bCs/>
-        </w:rPr>
-        <w:t>nltk_data</w:t>
-      </w:r>
-      <w:proofErr w:type="spellEnd"/>
-      <w:r>
-        <w:rPr>
-          <w:b/>
-          <w:bCs/>
-        </w:rPr>
-        <w:t xml:space="preserve">]   Package </w:t>
-      </w:r>
-      <w:proofErr w:type="spellStart"/>
-      <w:r>
-        <w:rPr>
-          <w:b/>
-          <w:bCs/>
-        </w:rPr>
-        <w:t>averaged_perceptron_tagger</w:t>
-      </w:r>
-      <w:proofErr w:type="spellEnd"/>
-      <w:r>
-        <w:rPr>
-          <w:b/>
-          <w:bCs/>
-        </w:rPr>
-        <w:t xml:space="preserve"> is already up-to-</w:t>
-      </w:r>
-    </w:p>
-    <w:p>
-      <w:pPr>
-        <w:rPr>
-          <w:b/>
-          <w:bCs/>
-        </w:rPr>
-      </w:pPr>
-      <w:r>
-        <w:rPr>
-          <w:b/>
-          <w:bCs/>
-        </w:rPr>
-        <w:t>[</w:t>
-      </w:r>
-      <w:proofErr w:type="spellStart"/>
-      <w:r>
-        <w:rPr>
-          <w:b/>
-          <w:bCs/>
-        </w:rPr>
-        <w:t>nltk_data</w:t>
-      </w:r>
-      <w:proofErr w:type="spellEnd"/>
-      <w:r>
-        <w:rPr>
-          <w:b/>
-          <w:bCs/>
-        </w:rPr>
-        <w:t>]       date!</w:t>
-      </w:r>
-    </w:p>
-    <w:p>
-      <w:pPr>
-        <w:rPr>
-          <w:b/>
-          <w:bCs/>
-        </w:rPr>
-      </w:pPr>
-      <w:r>
-        <w:rPr>
-          <w:b/>
-          <w:bCs/>
-        </w:rPr>
-        <w:t>[</w:t>
-      </w:r>
-      <w:proofErr w:type="spellStart"/>
-      <w:r>
-        <w:rPr>
-          <w:b/>
-          <w:bCs/>
-        </w:rPr>
-        <w:t>nltk_data</w:t>
-      </w:r>
-      <w:proofErr w:type="spellEnd"/>
-      <w:r>
-        <w:rPr>
-          <w:b/>
-          <w:bCs/>
-        </w:rPr>
-        <w:t xml:space="preserve">] Downloading package </w:t>
-      </w:r>
-      <w:proofErr w:type="spellStart"/>
-      <w:r>
-        <w:rPr>
-          <w:b/>
-          <w:bCs/>
-        </w:rPr>
-        <w:t>stopwords</w:t>
-      </w:r>
-      <w:proofErr w:type="spellEnd"/>
-      <w:r>
-        <w:rPr>
-          <w:b/>
-          <w:bCs/>
-        </w:rPr>
-        <w:t xml:space="preserve"> to</w:t>
-      </w:r>
-    </w:p>
-    <w:p>
-      <w:pPr>
-        <w:rPr>
-          <w:b/>
-          <w:bCs/>
-        </w:rPr>
-      </w:pPr>
-      <w:r>
-        <w:rPr>
-          <w:b/>
-          <w:bCs/>
-        </w:rPr>
-        <w:t>[</w:t>
-      </w:r>
-      <w:proofErr w:type="spellStart"/>
-      <w:r>
-        <w:rPr>
-          <w:b/>
-          <w:bCs/>
-        </w:rPr>
-        <w:t>nltk_data</w:t>
-      </w:r>
-      <w:proofErr w:type="spellEnd"/>
-      <w:r>
-        <w:rPr>
-          <w:b/>
-          <w:bCs/>
-        </w:rPr>
-        <w:t>]     C:\Users\water\AppData\Roaming\nltk_data...</w:t>
-      </w:r>
-    </w:p>
-    <w:p>
-      <w:pPr>
-        <w:rPr>
-          <w:b/>
-          <w:bCs/>
-        </w:rPr>
-      </w:pPr>
-      <w:r>
-        <w:rPr>
-          <w:b/>
-          <w:bCs/>
-        </w:rPr>
-        <w:t>[</w:t>
-      </w:r>
-      <w:proofErr w:type="spellStart"/>
-      <w:r>
-        <w:rPr>
-          <w:b/>
-          <w:bCs/>
-        </w:rPr>
-        <w:t>nltk_data</w:t>
-      </w:r>
-      <w:proofErr w:type="spellEnd"/>
-      <w:r>
-        <w:rPr>
-          <w:b/>
-          <w:bCs/>
-        </w:rPr>
-        <w:t xml:space="preserve">]   Package </w:t>
-      </w:r>
-      <w:proofErr w:type="spellStart"/>
-      <w:r>
-        <w:rPr>
-          <w:b/>
-          <w:bCs/>
-        </w:rPr>
-        <w:t>stopwords</w:t>
-      </w:r>
-      <w:proofErr w:type="spellEnd"/>
-      <w:r>
-        <w:rPr>
-          <w:b/>
-          <w:bCs/>
-        </w:rPr>
-        <w:t xml:space="preserve"> is already </w:t>
-      </w:r>
-      <w:proofErr w:type="gramStart"/>
-      <w:r>
-        <w:rPr>
-          <w:b/>
-          <w:bCs/>
-        </w:rPr>
-        <w:t>up-to-date</w:t>
-      </w:r>
-      <w:proofErr w:type="gramEnd"/>
-      <w:r>
-        <w:rPr>
-          <w:b/>
-          <w:bCs/>
-        </w:rPr>
-        <w:t>!</w:t>
+        <w:t>[nltk_data] Downloading package cmudict to</w:t>
+      </w:r>
+    </w:p>
+    <w:p>
+      <w:pPr>
+        <w:rPr>
+          <w:b/>
+          <w:bCs/>
+        </w:rPr>
+      </w:pPr>
+      <w:r>
+        <w:rPr>
+          <w:b/>
+          <w:bCs/>
+        </w:rPr>
+        <w:t>[nltk_data]     C:\Users\water\AppData\Roaming\nltk_data...</w:t>
+      </w:r>
+    </w:p>
+    <w:p>
+      <w:pPr>
+        <w:rPr>
+          <w:b/>
+          <w:bCs/>
+        </w:rPr>
+      </w:pPr>
+      <w:r>
+        <w:rPr>
+          <w:b/>
+          <w:bCs/>
+        </w:rPr>
+        <w:t>[nltk_data]   Package cmudict is already up-to-date!</w:t>
+      </w:r>
+    </w:p>
+    <w:p>
+      <w:pPr>
+        <w:rPr>
+          <w:b/>
+          <w:bCs/>
+        </w:rPr>
+      </w:pPr>
+      <w:r>
+        <w:rPr>
+          <w:b/>
+          <w:bCs/>
+        </w:rPr>
+        <w:t>[nltk_data] Downloading package punkt to</w:t>
+      </w:r>
+    </w:p>
+    <w:p>
+      <w:pPr>
+        <w:rPr>
+          <w:b/>
+          <w:bCs/>
+        </w:rPr>
+      </w:pPr>
+      <w:r>
+        <w:rPr>
+          <w:b/>
+          <w:bCs/>
+        </w:rPr>
+        <w:t>[nltk_data]     C:\Users\water\AppData\Roaming\nltk_data...</w:t>
+      </w:r>
+    </w:p>
+    <w:p>
+      <w:pPr>
+        <w:rPr>
+          <w:b/>
+          <w:bCs/>
+        </w:rPr>
+      </w:pPr>
+      <w:r>
+        <w:rPr>
+          <w:b/>
+          <w:bCs/>
+        </w:rPr>
+        <w:t>[nltk_data]   Package punkt is already up-to-date!</w:t>
+      </w:r>
+    </w:p>
+    <w:p>
+      <w:pPr>
+        <w:rPr>
+          <w:b/>
+          <w:bCs/>
+        </w:rPr>
+      </w:pPr>
+      <w:r>
+        <w:rPr>
+          <w:b/>
+          <w:bCs/>
+        </w:rPr>
+        <w:t>[nltk_data] Downloading package averaged_perceptron_tagger to</w:t>
+      </w:r>
+    </w:p>
+    <w:p>
+      <w:pPr>
+        <w:rPr>
+          <w:b/>
+          <w:bCs/>
+        </w:rPr>
+      </w:pPr>
+      <w:r>
+        <w:rPr>
+          <w:b/>
+          <w:bCs/>
+        </w:rPr>
+        <w:t>[nltk_data]     C:\Users\water\AppData\Roaming\nltk_data...</w:t>
+      </w:r>
+    </w:p>
+    <w:p>
+      <w:pPr>
+        <w:rPr>
+          <w:b/>
+          <w:bCs/>
+        </w:rPr>
+      </w:pPr>
+      <w:r>
+        <w:rPr>
+          <w:b/>
+          <w:bCs/>
+        </w:rPr>
+        <w:t>[nltk_data]   Package averaged_perceptron_tagger is already up-to-</w:t>
+      </w:r>
+    </w:p>
+    <w:p>
+      <w:pPr>
+        <w:rPr>
+          <w:b/>
+          <w:bCs/>
+        </w:rPr>
+      </w:pPr>
+      <w:r>
+        <w:rPr>
+          <w:b/>
+          <w:bCs/>
+        </w:rPr>
+        <w:t>[nltk_data]       date!</w:t>
+      </w:r>
+    </w:p>
+    <w:p>
+      <w:pPr>
+        <w:rPr>
+          <w:b/>
+          <w:bCs/>
+        </w:rPr>
+      </w:pPr>
+      <w:r>
+        <w:rPr>
+          <w:b/>
+          <w:bCs/>
+        </w:rPr>
+        <w:t>[nltk_data] Downloading package stopwords to</w:t>
+      </w:r>
+    </w:p>
+    <w:p>
+      <w:pPr>
+        <w:rPr>
+          <w:b/>
+          <w:bCs/>
+        </w:rPr>
+      </w:pPr>
+      <w:r>
+        <w:rPr>
+          <w:b/>
+          <w:bCs/>
+        </w:rPr>
+        <w:t>[nltk_data]     C:\Users\water\AppData\Roaming\nltk_data...</w:t>
+      </w:r>
+    </w:p>
+    <w:p>
+      <w:pPr>
+        <w:rPr>
+          <w:b/>
+          <w:bCs/>
+        </w:rPr>
+      </w:pPr>
+      <w:r>
+        <w:rPr>
+          <w:b/>
+          <w:bCs/>
+        </w:rPr>
+        <w:t>[nltk_data]   Package stopwords is already up-to-date!</w:t>
       </w:r>
     </w:p>
     <w:p>
@@ -1880,180 +1496,52 @@
           <w:b/>
           <w:bCs/>
         </w:rPr>
-        <w:t>[</w:t>
-      </w:r>
-      <w:proofErr w:type="spellStart"/>
-      <w:r>
-        <w:rPr>
-          <w:b/>
-          <w:bCs/>
-        </w:rPr>
-        <w:t>nltk_data</w:t>
-      </w:r>
-      <w:proofErr w:type="spellEnd"/>
-      <w:r>
-        <w:rPr>
-          <w:b/>
-          <w:bCs/>
-        </w:rPr>
-        <w:t xml:space="preserve">] Downloading package </w:t>
-      </w:r>
-      <w:proofErr w:type="spellStart"/>
-      <w:r>
-        <w:rPr>
-          <w:b/>
-          <w:bCs/>
-        </w:rPr>
-        <w:t>cmudict</w:t>
-      </w:r>
-      <w:proofErr w:type="spellEnd"/>
-      <w:r>
-        <w:rPr>
-          <w:b/>
-          <w:bCs/>
-        </w:rPr>
-        <w:t xml:space="preserve"> to</w:t>
-      </w:r>
-    </w:p>
-    <w:p>
-      <w:pPr>
-        <w:rPr>
-          <w:b/>
-          <w:bCs/>
-        </w:rPr>
-      </w:pPr>
-      <w:r>
-        <w:rPr>
-          <w:b/>
-          <w:bCs/>
-        </w:rPr>
-        <w:t>[</w:t>
-      </w:r>
-      <w:proofErr w:type="spellStart"/>
-      <w:r>
-        <w:rPr>
-          <w:b/>
-          <w:bCs/>
-        </w:rPr>
-        <w:t>nltk_data</w:t>
-      </w:r>
-      <w:proofErr w:type="spellEnd"/>
-      <w:r>
-        <w:rPr>
-          <w:b/>
-          <w:bCs/>
-        </w:rPr>
-        <w:t>]     C:\Users\water\AppData\Roaming\nltk_data...</w:t>
-      </w:r>
-    </w:p>
-    <w:p>
-      <w:pPr>
-        <w:rPr>
-          <w:b/>
-          <w:bCs/>
-        </w:rPr>
-      </w:pPr>
-      <w:r>
-        <w:rPr>
-          <w:b/>
-          <w:bCs/>
-        </w:rPr>
-        <w:t>[</w:t>
-      </w:r>
-      <w:proofErr w:type="spellStart"/>
-      <w:r>
-        <w:rPr>
-          <w:b/>
-          <w:bCs/>
-        </w:rPr>
-        <w:t>nltk_data</w:t>
-      </w:r>
-      <w:proofErr w:type="spellEnd"/>
-      <w:r>
-        <w:rPr>
-          <w:b/>
-          <w:bCs/>
-        </w:rPr>
-        <w:t xml:space="preserve">]   Package </w:t>
-      </w:r>
-      <w:proofErr w:type="spellStart"/>
-      <w:r>
-        <w:rPr>
-          <w:b/>
-          <w:bCs/>
-        </w:rPr>
-        <w:t>cmudict</w:t>
-      </w:r>
-      <w:proofErr w:type="spellEnd"/>
-      <w:r>
-        <w:rPr>
-          <w:b/>
-          <w:bCs/>
-        </w:rPr>
-        <w:t xml:space="preserve"> is already </w:t>
-      </w:r>
-      <w:proofErr w:type="gramStart"/>
-      <w:r>
-        <w:rPr>
-          <w:b/>
-          <w:bCs/>
-        </w:rPr>
-        <w:t>up-to-date</w:t>
-      </w:r>
-      <w:proofErr w:type="gramEnd"/>
-      <w:r>
-        <w:rPr>
-          <w:b/>
-          <w:bCs/>
-        </w:rPr>
-        <w:t>!</w:t>
-      </w:r>
-    </w:p>
-    <w:p>
-      <w:pPr>
-        <w:rPr>
-          <w:b/>
-          <w:bCs/>
-        </w:rPr>
-      </w:pPr>
-      <w:r>
-        <w:rPr>
-          <w:b/>
-          <w:bCs/>
-        </w:rPr>
-        <w:t>[</w:t>
-      </w:r>
-      <w:proofErr w:type="spellStart"/>
-      <w:r>
-        <w:rPr>
-          <w:b/>
-          <w:bCs/>
-        </w:rPr>
-        <w:t>nltk_data</w:t>
-      </w:r>
-      <w:proofErr w:type="spellEnd"/>
-      <w:r>
-        <w:rPr>
-          <w:b/>
-          <w:bCs/>
-        </w:rPr>
-        <w:t xml:space="preserve">] Downloading package </w:t>
-      </w:r>
-      <w:proofErr w:type="spellStart"/>
-      <w:r>
-        <w:rPr>
-          <w:b/>
-          <w:bCs/>
-        </w:rPr>
-        <w:t>punkt</w:t>
-      </w:r>
-      <w:proofErr w:type="spellEnd"/>
-      <w:r>
-        <w:rPr>
-          <w:b/>
-          <w:bCs/>
-        </w:rPr>
-        <w:t xml:space="preserve"> to</w:t>
+        <w:t>[nltk_data] Downloading package cmudict to</w:t>
+      </w:r>
+    </w:p>
+    <w:p>
+      <w:pPr>
+        <w:rPr>
+          <w:b/>
+          <w:bCs/>
+        </w:rPr>
+      </w:pPr>
+      <w:r>
+        <w:rPr>
+          <w:b/>
+          <w:bCs/>
+        </w:rPr>
+        <w:t>[nltk_data]     C:\Users\water\AppData\Roaming\nltk_data...</w:t>
+      </w:r>
+    </w:p>
+    <w:p>
+      <w:pPr>
+        <w:rPr>
+          <w:b/>
+          <w:bCs/>
+        </w:rPr>
+      </w:pPr>
+      <w:r>
+        <w:rPr>
+          <w:b/>
+          <w:bCs/>
+        </w:rPr>
+        <w:t>[nltk_data]   Package cmudict is already up-to-date!</w:t>
+      </w:r>
+    </w:p>
+    <w:p>
+      <w:pPr>
+        <w:rPr>
+          <w:b/>
+          <w:bCs/>
+        </w:rPr>
+      </w:pPr>
+      <w:r>
+        <w:rPr>
+          <w:b/>
+          <w:bCs/>
+        </w:rPr>
+        <w:t>[nltk_data] Downloading package punkt to</w:t>
       </w:r>
     </w:p>
     <w:p>
@@ -2069,383 +1557,127 @@
           <w:bCs/>
         </w:rPr>
         <w:lastRenderedPageBreak/>
-        <w:t>[</w:t>
-      </w:r>
-      <w:proofErr w:type="spellStart"/>
-      <w:r>
-        <w:rPr>
-          <w:b/>
-          <w:bCs/>
-        </w:rPr>
-        <w:t>nltk_data</w:t>
-      </w:r>
-      <w:proofErr w:type="spellEnd"/>
-      <w:r>
-        <w:rPr>
-          <w:b/>
-          <w:bCs/>
-        </w:rPr>
-        <w:t>]     C:\Users\water\AppData\Roaming\nltk_data...</w:t>
-      </w:r>
-    </w:p>
-    <w:p>
-      <w:pPr>
-        <w:rPr>
-          <w:b/>
-          <w:bCs/>
-        </w:rPr>
-      </w:pPr>
-      <w:r>
-        <w:rPr>
-          <w:b/>
-          <w:bCs/>
-        </w:rPr>
-        <w:t>[</w:t>
-      </w:r>
-      <w:proofErr w:type="spellStart"/>
-      <w:r>
-        <w:rPr>
-          <w:b/>
-          <w:bCs/>
-        </w:rPr>
-        <w:t>nltk_data</w:t>
-      </w:r>
-      <w:proofErr w:type="spellEnd"/>
-      <w:r>
-        <w:rPr>
-          <w:b/>
-          <w:bCs/>
-        </w:rPr>
-        <w:t xml:space="preserve">]   Package </w:t>
-      </w:r>
-      <w:proofErr w:type="spellStart"/>
-      <w:r>
-        <w:rPr>
-          <w:b/>
-          <w:bCs/>
-        </w:rPr>
-        <w:t>punkt</w:t>
-      </w:r>
-      <w:proofErr w:type="spellEnd"/>
-      <w:r>
-        <w:rPr>
-          <w:b/>
-          <w:bCs/>
-        </w:rPr>
-        <w:t xml:space="preserve"> is already </w:t>
-      </w:r>
-      <w:proofErr w:type="gramStart"/>
-      <w:r>
-        <w:rPr>
-          <w:b/>
-          <w:bCs/>
-        </w:rPr>
-        <w:t>up-to-date</w:t>
-      </w:r>
-      <w:proofErr w:type="gramEnd"/>
-      <w:r>
-        <w:rPr>
-          <w:b/>
-          <w:bCs/>
-        </w:rPr>
-        <w:t>!</w:t>
-      </w:r>
-    </w:p>
-    <w:p>
-      <w:pPr>
-        <w:rPr>
-          <w:b/>
-          <w:bCs/>
-        </w:rPr>
-      </w:pPr>
-      <w:r>
-        <w:rPr>
-          <w:b/>
-          <w:bCs/>
-        </w:rPr>
-        <w:t>[</w:t>
-      </w:r>
-      <w:proofErr w:type="spellStart"/>
-      <w:r>
-        <w:rPr>
-          <w:b/>
-          <w:bCs/>
-        </w:rPr>
-        <w:t>nltk_data</w:t>
-      </w:r>
-      <w:proofErr w:type="spellEnd"/>
-      <w:r>
-        <w:rPr>
-          <w:b/>
-          <w:bCs/>
-        </w:rPr>
-        <w:t xml:space="preserve">] Downloading package </w:t>
-      </w:r>
-      <w:proofErr w:type="spellStart"/>
-      <w:r>
-        <w:rPr>
-          <w:b/>
-          <w:bCs/>
-        </w:rPr>
-        <w:t>averaged_perceptron_tagger</w:t>
-      </w:r>
-      <w:proofErr w:type="spellEnd"/>
-      <w:r>
-        <w:rPr>
-          <w:b/>
-          <w:bCs/>
-        </w:rPr>
-        <w:t xml:space="preserve"> to</w:t>
-      </w:r>
-    </w:p>
-    <w:p>
-      <w:pPr>
-        <w:rPr>
-          <w:b/>
-          <w:bCs/>
-        </w:rPr>
-      </w:pPr>
-      <w:r>
-        <w:rPr>
-          <w:b/>
-          <w:bCs/>
-        </w:rPr>
-        <w:t>[</w:t>
-      </w:r>
-      <w:proofErr w:type="spellStart"/>
-      <w:r>
-        <w:rPr>
-          <w:b/>
-          <w:bCs/>
-        </w:rPr>
-        <w:t>nltk_data</w:t>
-      </w:r>
-      <w:proofErr w:type="spellEnd"/>
-      <w:r>
-        <w:rPr>
-          <w:b/>
-          <w:bCs/>
-        </w:rPr>
-        <w:t>]     C:\Users\water\AppData\Roaming\nltk_data...</w:t>
-      </w:r>
-    </w:p>
-    <w:p>
-      <w:pPr>
-        <w:rPr>
-          <w:b/>
-          <w:bCs/>
-        </w:rPr>
-      </w:pPr>
-      <w:r>
-        <w:rPr>
-          <w:b/>
-          <w:bCs/>
-        </w:rPr>
-        <w:t>[</w:t>
-      </w:r>
-      <w:proofErr w:type="spellStart"/>
-      <w:r>
-        <w:rPr>
-          <w:b/>
-          <w:bCs/>
-        </w:rPr>
-        <w:t>nltk_data</w:t>
-      </w:r>
-      <w:proofErr w:type="spellEnd"/>
-      <w:r>
-        <w:rPr>
-          <w:b/>
-          <w:bCs/>
-        </w:rPr>
-        <w:t xml:space="preserve">]   Package </w:t>
-      </w:r>
-      <w:proofErr w:type="spellStart"/>
-      <w:r>
-        <w:rPr>
-          <w:b/>
-          <w:bCs/>
-        </w:rPr>
-        <w:t>averaged_perceptron_tagger</w:t>
-      </w:r>
-      <w:proofErr w:type="spellEnd"/>
-      <w:r>
-        <w:rPr>
-          <w:b/>
-          <w:bCs/>
-        </w:rPr>
-        <w:t xml:space="preserve"> is already up-to-</w:t>
-      </w:r>
-    </w:p>
-    <w:p>
-      <w:pPr>
-        <w:rPr>
-          <w:b/>
-          <w:bCs/>
-        </w:rPr>
-      </w:pPr>
-      <w:r>
-        <w:rPr>
-          <w:b/>
-          <w:bCs/>
-        </w:rPr>
-        <w:t>[</w:t>
-      </w:r>
-      <w:proofErr w:type="spellStart"/>
-      <w:r>
-        <w:rPr>
-          <w:b/>
-          <w:bCs/>
-        </w:rPr>
-        <w:t>nltk_data</w:t>
-      </w:r>
-      <w:proofErr w:type="spellEnd"/>
-      <w:r>
-        <w:rPr>
-          <w:b/>
-          <w:bCs/>
-        </w:rPr>
-        <w:t>]       date!</w:t>
-      </w:r>
-    </w:p>
-    <w:p>
-      <w:pPr>
-        <w:rPr>
-          <w:b/>
-          <w:bCs/>
-        </w:rPr>
-      </w:pPr>
-      <w:r>
-        <w:rPr>
-          <w:b/>
-          <w:bCs/>
-        </w:rPr>
-        <w:t>[</w:t>
-      </w:r>
-      <w:proofErr w:type="spellStart"/>
-      <w:r>
-        <w:rPr>
-          <w:b/>
-          <w:bCs/>
-        </w:rPr>
-        <w:t>nltk_data</w:t>
-      </w:r>
-      <w:proofErr w:type="spellEnd"/>
-      <w:r>
-        <w:rPr>
-          <w:b/>
-          <w:bCs/>
-        </w:rPr>
-        <w:t xml:space="preserve">] Downloading package </w:t>
-      </w:r>
-      <w:proofErr w:type="spellStart"/>
-      <w:r>
-        <w:rPr>
-          <w:b/>
-          <w:bCs/>
-        </w:rPr>
-        <w:t>stopwords</w:t>
-      </w:r>
-      <w:proofErr w:type="spellEnd"/>
-      <w:r>
-        <w:rPr>
-          <w:b/>
-          <w:bCs/>
-        </w:rPr>
-        <w:t xml:space="preserve"> to</w:t>
-      </w:r>
-    </w:p>
-    <w:p>
-      <w:pPr>
-        <w:rPr>
-          <w:b/>
-          <w:bCs/>
-        </w:rPr>
-      </w:pPr>
-      <w:r>
-        <w:rPr>
-          <w:b/>
-          <w:bCs/>
-        </w:rPr>
-        <w:t>[</w:t>
-      </w:r>
-      <w:proofErr w:type="spellStart"/>
-      <w:r>
-        <w:rPr>
-          <w:b/>
-          <w:bCs/>
-        </w:rPr>
-        <w:t>nltk_data</w:t>
-      </w:r>
-      <w:proofErr w:type="spellEnd"/>
-      <w:r>
-        <w:rPr>
-          <w:b/>
-          <w:bCs/>
-        </w:rPr>
-        <w:t>]     C:\Users\water\AppData\Roaming\nltk_data...</w:t>
-      </w:r>
-    </w:p>
-    <w:p>
-      <w:pPr>
-        <w:rPr>
-          <w:b/>
-          <w:bCs/>
-        </w:rPr>
-      </w:pPr>
-      <w:r>
-        <w:rPr>
-          <w:b/>
-          <w:bCs/>
-        </w:rPr>
-        <w:t>[</w:t>
-      </w:r>
-      <w:proofErr w:type="spellStart"/>
-      <w:r>
-        <w:rPr>
-          <w:b/>
-          <w:bCs/>
-        </w:rPr>
-        <w:t>nltk_data</w:t>
-      </w:r>
-      <w:proofErr w:type="spellEnd"/>
-      <w:r>
-        <w:rPr>
-          <w:b/>
-          <w:bCs/>
-        </w:rPr>
-        <w:t xml:space="preserve">]   Package </w:t>
-      </w:r>
-      <w:proofErr w:type="spellStart"/>
-      <w:r>
-        <w:rPr>
-          <w:b/>
-          <w:bCs/>
-        </w:rPr>
-        <w:t>stopwords</w:t>
-      </w:r>
-      <w:proofErr w:type="spellEnd"/>
-      <w:r>
-        <w:rPr>
-          <w:b/>
-          <w:bCs/>
-        </w:rPr>
-        <w:t xml:space="preserve"> is already </w:t>
-      </w:r>
-      <w:proofErr w:type="gramStart"/>
-      <w:r>
-        <w:rPr>
-          <w:b/>
-          <w:bCs/>
-        </w:rPr>
-        <w:t>up-to-date</w:t>
-      </w:r>
-      <w:proofErr w:type="gramEnd"/>
-      <w:r>
-        <w:rPr>
-          <w:b/>
-          <w:bCs/>
-        </w:rPr>
-        <w:t>!</w:t>
+        <w:t>[nltk_data]     C:\Users\water\AppData\Roaming\nltk_data...</w:t>
+      </w:r>
+    </w:p>
+    <w:p>
+      <w:pPr>
+        <w:rPr>
+          <w:b/>
+          <w:bCs/>
+        </w:rPr>
+      </w:pPr>
+      <w:r>
+        <w:rPr>
+          <w:b/>
+          <w:bCs/>
+        </w:rPr>
+        <w:t>[nltk_data]   Package punkt is already up-to-date!</w:t>
+      </w:r>
+    </w:p>
+    <w:p>
+      <w:pPr>
+        <w:rPr>
+          <w:b/>
+          <w:bCs/>
+        </w:rPr>
+      </w:pPr>
+      <w:r>
+        <w:rPr>
+          <w:b/>
+          <w:bCs/>
+        </w:rPr>
+        <w:t>[nltk_data] Downloading package averaged_perceptron_tagger to</w:t>
+      </w:r>
+    </w:p>
+    <w:p>
+      <w:pPr>
+        <w:rPr>
+          <w:b/>
+          <w:bCs/>
+        </w:rPr>
+      </w:pPr>
+      <w:r>
+        <w:rPr>
+          <w:b/>
+          <w:bCs/>
+        </w:rPr>
+        <w:t>[nltk_data]     C:\Users\water\AppData\Roaming\nltk_data...</w:t>
+      </w:r>
+    </w:p>
+    <w:p>
+      <w:pPr>
+        <w:rPr>
+          <w:b/>
+          <w:bCs/>
+        </w:rPr>
+      </w:pPr>
+      <w:r>
+        <w:rPr>
+          <w:b/>
+          <w:bCs/>
+        </w:rPr>
+        <w:t>[nltk_data]   Package averaged_perceptron_tagger is already up-to-</w:t>
+      </w:r>
+    </w:p>
+    <w:p>
+      <w:pPr>
+        <w:rPr>
+          <w:b/>
+          <w:bCs/>
+        </w:rPr>
+      </w:pPr>
+      <w:r>
+        <w:rPr>
+          <w:b/>
+          <w:bCs/>
+        </w:rPr>
+        <w:t>[nltk_data]       date!</w:t>
+      </w:r>
+    </w:p>
+    <w:p>
+      <w:pPr>
+        <w:rPr>
+          <w:b/>
+          <w:bCs/>
+        </w:rPr>
+      </w:pPr>
+      <w:r>
+        <w:rPr>
+          <w:b/>
+          <w:bCs/>
+        </w:rPr>
+        <w:t>[nltk_data] Downloading package stopwords to</w:t>
+      </w:r>
+    </w:p>
+    <w:p>
+      <w:pPr>
+        <w:rPr>
+          <w:b/>
+          <w:bCs/>
+        </w:rPr>
+      </w:pPr>
+      <w:r>
+        <w:rPr>
+          <w:b/>
+          <w:bCs/>
+        </w:rPr>
+        <w:t>[nltk_data]     C:\Users\water\AppData\Roaming\nltk_data...</w:t>
+      </w:r>
+    </w:p>
+    <w:p>
+      <w:pPr>
+        <w:rPr>
+          <w:b/>
+          <w:bCs/>
+        </w:rPr>
+      </w:pPr>
+      <w:r>
+        <w:rPr>
+          <w:b/>
+          <w:bCs/>
+        </w:rPr>
+        <w:t>[nltk_data]   Package stopwords is already up-to-date!</w:t>
       </w:r>
     </w:p>
     <w:p>
@@ -2505,7 +1737,7 @@
       <w:pPr>
         <w:pStyle w:val="Heading1"/>
       </w:pPr>
-      <w:bookmarkStart w:id="1" w:name="_Toc51432970"/>
+      <w:bookmarkStart w:id="1" w:name="_Toc51433212"/>
       <w:r>
         <w:t>mcNemarTest</w:t>
       </w:r>
@@ -2516,15 +1748,7 @@
     </w:p>
     <w:p>
       <w:r>
-        <w:t xml:space="preserve">This module is responsible for carrying out </w:t>
-      </w:r>
-      <w:proofErr w:type="spellStart"/>
-      <w:r>
-        <w:t>McNemar</w:t>
-      </w:r>
-      <w:proofErr w:type="spellEnd"/>
-      <w:r>
-        <w:t xml:space="preserve"> tests and printing the result to the console. </w:t>
+        <w:t xml:space="preserve">This module is responsible for carrying out McNemar tests and printing the result to the console. </w:t>
       </w:r>
     </w:p>
     <w:p>
@@ -2750,15 +1974,7 @@
     </w:p>
     <w:p>
       <w:r>
-        <w:t xml:space="preserve">The online </w:t>
-      </w:r>
-      <w:proofErr w:type="spellStart"/>
-      <w:r>
-        <w:t>McNemar</w:t>
-      </w:r>
-      <w:proofErr w:type="spellEnd"/>
-      <w:r>
-        <w:t xml:space="preserve"> calculator at </w:t>
+        <w:t xml:space="preserve">The online McNemar calculator at </w:t>
       </w:r>
       <w:hyperlink r:id="rId7" w:history="1">
         <w:r>
@@ -2831,15 +2047,7 @@
         <w:t>selections of ‘negative’</w:t>
       </w:r>
       <w:r>
-        <w:t xml:space="preserve"> (i.e. informality) on </w:t>
-      </w:r>
-      <w:proofErr w:type="gramStart"/>
-      <w:r>
-        <w:t>all of</w:t>
-      </w:r>
-      <w:proofErr w:type="gramEnd"/>
-      <w:r>
-        <w:t xml:space="preserve"> the second set of data:</w:t>
+        <w:t xml:space="preserve"> (i.e. informality) on all of the second set of data:</w:t>
       </w:r>
     </w:p>
     <w:p>
@@ -3058,13 +2266,8 @@
         <w:lastRenderedPageBreak/>
         <w:t xml:space="preserve">The same </w:t>
       </w:r>
-      <w:proofErr w:type="spellStart"/>
-      <w:r>
-        <w:t>McNemar</w:t>
-      </w:r>
-      <w:proofErr w:type="spellEnd"/>
-      <w:r>
-        <w:t xml:space="preserve"> calculator has used previously gives the same p value as was produced by the program:</w:t>
+      <w:r>
+        <w:t>McNemar calculator has used previously gives the same p value as was produced by the program:</w:t>
       </w:r>
     </w:p>
     <w:p>
@@ -3113,7 +2316,7 @@
       <w:pPr>
         <w:pStyle w:val="Heading1"/>
       </w:pPr>
-      <w:bookmarkStart w:id="2" w:name="_Toc51432971"/>
+      <w:bookmarkStart w:id="2" w:name="_Toc51433213"/>
       <w:r>
         <w:t>ngram-only-tests.py</w:t>
       </w:r>
@@ -3362,17 +2565,8 @@
           <w:bCs/>
         </w:rPr>
         <w:lastRenderedPageBreak/>
-        <w:t xml:space="preserve">Choose an option by typing a number between 1 and 5 and then press 'enter': </w:t>
-      </w:r>
-      <w:proofErr w:type="spellStart"/>
-      <w:r>
-        <w:rPr>
-          <w:b/>
-          <w:bCs/>
-        </w:rPr>
-        <w:t>fgasfasdfasdf</w:t>
-      </w:r>
-      <w:proofErr w:type="spellEnd"/>
+        <w:t>Choose an option by typing a number between 1 and 5 and then press 'enter': fgasfasdfasdf</w:t>
+      </w:r>
     </w:p>
     <w:p>
       <w:pPr>
@@ -3750,17 +2944,8 @@
           <w:b/>
           <w:bCs/>
         </w:rPr>
-        <w:t xml:space="preserve">Choose an option by typing a number between 1 and 3 and then press 'enter': </w:t>
-      </w:r>
-      <w:proofErr w:type="spellStart"/>
-      <w:r>
-        <w:rPr>
-          <w:b/>
-          <w:bCs/>
-        </w:rPr>
-        <w:t>fasdfasdfasdfasdf</w:t>
-      </w:r>
-      <w:proofErr w:type="spellEnd"/>
+        <w:t>Choose an option by typing a number between 1 and 3 and then press 'enter': fasdfasdfasdfasdf</w:t>
+      </w:r>
     </w:p>
     <w:p>
       <w:pPr>
@@ -4163,17 +3348,8 @@
           <w:b/>
           <w:bCs/>
         </w:rPr>
-        <w:t xml:space="preserve">Choose an option by typing either 1 or 2 and then press 'enter': </w:t>
-      </w:r>
-      <w:proofErr w:type="spellStart"/>
-      <w:r>
-        <w:rPr>
-          <w:b/>
-          <w:bCs/>
-        </w:rPr>
-        <w:t>fasdfasdfs</w:t>
-      </w:r>
-      <w:proofErr w:type="spellEnd"/>
+        <w:t>Choose an option by typing either 1 or 2 and then press 'enter': fasdfasdfs</w:t>
+      </w:r>
     </w:p>
     <w:p>
       <w:pPr>
@@ -4377,17 +3553,8 @@
           <w:b/>
           <w:bCs/>
         </w:rPr>
-        <w:t xml:space="preserve">Please choose a classifier by typing a number between 1 and 4 and then press 'enter': </w:t>
-      </w:r>
-      <w:proofErr w:type="spellStart"/>
-      <w:r>
-        <w:rPr>
-          <w:b/>
-          <w:bCs/>
-        </w:rPr>
-        <w:t>sdafasdfasd</w:t>
-      </w:r>
-      <w:proofErr w:type="spellEnd"/>
+        <w:t>Please choose a classifier by typing a number between 1 and 4 and then press 'enter': sdafasdfasd</w:t>
+      </w:r>
     </w:p>
     <w:p>
       <w:pPr>
@@ -4675,39 +3842,7 @@
           <w:b/>
           <w:bCs/>
         </w:rPr>
-        <w:t>TEST PRINT. Vocabulary list (NB: stop words are included if the user selected to include them in the test):  ['aboard', 'abstain', 'annoyed', 'ask', 'away', 'book', 'class', 'clear', 'come', '</w:t>
-      </w:r>
-      <w:proofErr w:type="spellStart"/>
-      <w:r>
-        <w:rPr>
-          <w:b/>
-          <w:bCs/>
-        </w:rPr>
-        <w:t>didn</w:t>
-      </w:r>
-      <w:proofErr w:type="spellEnd"/>
-      <w:r>
-        <w:rPr>
-          <w:b/>
-          <w:bCs/>
-        </w:rPr>
-        <w:t>', 'die', 'disappeared', 'does', 'don', 'drinking', 'eat', 'faster', 'father', 'getting', 'guess', 'halt', '</w:t>
-      </w:r>
-      <w:proofErr w:type="spellStart"/>
-      <w:r>
-        <w:rPr>
-          <w:b/>
-          <w:bCs/>
-        </w:rPr>
-        <w:t>helen</w:t>
-      </w:r>
-      <w:proofErr w:type="spellEnd"/>
-      <w:r>
-        <w:rPr>
-          <w:b/>
-          <w:bCs/>
-        </w:rPr>
-        <w:t>', 'japan', 'let', 'll', 'maybe', 'minute', 'near', 'notebook', 'nut', 'pushes', 'quickly', 'religious', 'right', 'room', 'selfishness', 'shoot', 'sick', 'stay', 'step', 'stolen', 'study', 'time', 'tom', 'train', 'tries', 'try', 'view', 'want', 'watch', 'yesterday']</w:t>
+        <w:t>TEST PRINT. Vocabulary list (NB: stop words are included if the user selected to include them in the test):  ['aboard', 'abstain', 'annoyed', 'ask', 'away', 'book', 'class', 'clear', 'come', 'didn', 'die', 'disappeared', 'does', 'don', 'drinking', 'eat', 'faster', 'father', 'getting', 'guess', 'halt', 'helen', 'japan', 'let', 'll', 'maybe', 'minute', 'near', 'notebook', 'nut', 'pushes', 'quickly', 'religious', 'right', 'room', 'selfishness', 'shoot', 'sick', 'stay', 'step', 'stolen', 'study', 'time', 'tom', 'train', 'tries', 'try', 'view', 'want', 'watch', 'yesterday']</w:t>
       </w:r>
     </w:p>
     <w:p>
@@ -4737,39 +3872,7 @@
           <w:b/>
           <w:bCs/>
         </w:rPr>
-        <w:t>TEST PRINT. The internal representation of the n-gram specifications chosen. If '</w:t>
-      </w:r>
-      <w:proofErr w:type="spellStart"/>
-      <w:r>
-        <w:rPr>
-          <w:b/>
-          <w:bCs/>
-        </w:rPr>
-        <w:t>stop_words</w:t>
-      </w:r>
-      <w:proofErr w:type="spellEnd"/>
-      <w:r>
-        <w:rPr>
-          <w:b/>
-          <w:bCs/>
-        </w:rPr>
-        <w:t>='</w:t>
-      </w:r>
-      <w:proofErr w:type="spellStart"/>
-      <w:r>
-        <w:rPr>
-          <w:b/>
-          <w:bCs/>
-        </w:rPr>
-        <w:t>english</w:t>
-      </w:r>
-      <w:proofErr w:type="spellEnd"/>
-      <w:r>
-        <w:rPr>
-          <w:b/>
-          <w:bCs/>
-        </w:rPr>
-        <w:t>' is present, then stop words have been filtered out of the test</w:t>
+        <w:t>TEST PRINT. The internal representation of the n-gram specifications chosen. If 'stop_words='english' is present, then stop words have been filtered out of the test</w:t>
       </w:r>
       <w:r>
         <w:rPr>
@@ -4783,23 +3886,7 @@
           <w:b/>
           <w:bCs/>
         </w:rPr>
-        <w:t xml:space="preserve">and </w:t>
-      </w:r>
-      <w:proofErr w:type="spellStart"/>
-      <w:r>
-        <w:rPr>
-          <w:b/>
-          <w:bCs/>
-        </w:rPr>
-        <w:t>stop_words</w:t>
-      </w:r>
-      <w:proofErr w:type="spellEnd"/>
-      <w:r>
-        <w:rPr>
-          <w:b/>
-          <w:bCs/>
-        </w:rPr>
-        <w:t>=None means stop words are included</w:t>
+        <w:t>and stop_words=None means stop words are included</w:t>
       </w:r>
       <w:r>
         <w:rPr>
@@ -4822,273 +3909,72 @@
         </w:rPr>
         <w:br/>
       </w:r>
-      <w:proofErr w:type="spellStart"/>
-      <w:r>
-        <w:rPr>
-          <w:b/>
-          <w:bCs/>
-        </w:rPr>
-        <w:t>CountVectorizer</w:t>
-      </w:r>
-      <w:proofErr w:type="spellEnd"/>
-      <w:r>
-        <w:rPr>
-          <w:b/>
-          <w:bCs/>
-        </w:rPr>
-        <w:t>(</w:t>
-      </w:r>
-      <w:proofErr w:type="spellStart"/>
-      <w:r>
-        <w:rPr>
-          <w:b/>
-          <w:bCs/>
-        </w:rPr>
-        <w:t>analyzer</w:t>
-      </w:r>
-      <w:proofErr w:type="spellEnd"/>
-      <w:r>
-        <w:rPr>
-          <w:b/>
-          <w:bCs/>
-        </w:rPr>
-        <w:t xml:space="preserve">='word', binary=True, </w:t>
-      </w:r>
-      <w:proofErr w:type="spellStart"/>
-      <w:r>
-        <w:rPr>
-          <w:b/>
-          <w:bCs/>
-        </w:rPr>
-        <w:t>decode_error</w:t>
-      </w:r>
-      <w:proofErr w:type="spellEnd"/>
-      <w:r>
-        <w:rPr>
-          <w:b/>
-          <w:bCs/>
-        </w:rPr>
-        <w:t>='strict',</w:t>
-      </w:r>
-    </w:p>
-    <w:p>
-      <w:pPr>
-        <w:rPr>
-          <w:b/>
-          <w:bCs/>
-        </w:rPr>
-      </w:pPr>
-      <w:r>
-        <w:rPr>
-          <w:b/>
-          <w:bCs/>
-        </w:rPr>
-        <w:t xml:space="preserve">                </w:t>
-      </w:r>
-      <w:proofErr w:type="spellStart"/>
-      <w:r>
-        <w:rPr>
-          <w:b/>
-          <w:bCs/>
-        </w:rPr>
-        <w:t>dtype</w:t>
-      </w:r>
-      <w:proofErr w:type="spellEnd"/>
-      <w:r>
-        <w:rPr>
-          <w:b/>
-          <w:bCs/>
-        </w:rPr>
-        <w:t>=&lt;class 'numpy.int64'&gt;, encoding='utf-8', input='content',</w:t>
-      </w:r>
-    </w:p>
-    <w:p>
-      <w:pPr>
-        <w:rPr>
-          <w:b/>
-          <w:bCs/>
-        </w:rPr>
-      </w:pPr>
-      <w:r>
-        <w:rPr>
-          <w:b/>
-          <w:bCs/>
-        </w:rPr>
-        <w:t xml:space="preserve">                lowercase=True, </w:t>
-      </w:r>
-      <w:proofErr w:type="spellStart"/>
-      <w:r>
-        <w:rPr>
-          <w:b/>
-          <w:bCs/>
-        </w:rPr>
-        <w:t>max_df</w:t>
-      </w:r>
-      <w:proofErr w:type="spellEnd"/>
-      <w:r>
-        <w:rPr>
-          <w:b/>
-          <w:bCs/>
-        </w:rPr>
-        <w:t xml:space="preserve">=1.0, </w:t>
-      </w:r>
-      <w:proofErr w:type="spellStart"/>
-      <w:r>
-        <w:rPr>
-          <w:b/>
-          <w:bCs/>
-        </w:rPr>
-        <w:t>max_features</w:t>
-      </w:r>
-      <w:proofErr w:type="spellEnd"/>
-      <w:r>
-        <w:rPr>
-          <w:b/>
-          <w:bCs/>
-        </w:rPr>
-        <w:t xml:space="preserve">=None, </w:t>
-      </w:r>
-      <w:proofErr w:type="spellStart"/>
-      <w:r>
-        <w:rPr>
-          <w:b/>
-          <w:bCs/>
-        </w:rPr>
-        <w:t>min_df</w:t>
-      </w:r>
-      <w:proofErr w:type="spellEnd"/>
-      <w:r>
-        <w:rPr>
-          <w:b/>
-          <w:bCs/>
-        </w:rPr>
-        <w:t>=1,</w:t>
-      </w:r>
-    </w:p>
-    <w:p>
-      <w:pPr>
-        <w:rPr>
-          <w:b/>
-          <w:bCs/>
-        </w:rPr>
-      </w:pPr>
-      <w:r>
-        <w:rPr>
-          <w:b/>
-          <w:bCs/>
-        </w:rPr>
-        <w:t xml:space="preserve">                </w:t>
-      </w:r>
-      <w:proofErr w:type="spellStart"/>
-      <w:r>
-        <w:rPr>
-          <w:b/>
-          <w:bCs/>
-        </w:rPr>
-        <w:t>ngram_range</w:t>
-      </w:r>
-      <w:proofErr w:type="spellEnd"/>
-      <w:r>
-        <w:rPr>
-          <w:b/>
-          <w:bCs/>
-        </w:rPr>
-        <w:t xml:space="preserve">=(1, 1), </w:t>
-      </w:r>
-      <w:proofErr w:type="spellStart"/>
-      <w:r>
-        <w:rPr>
-          <w:b/>
-          <w:bCs/>
-        </w:rPr>
-        <w:t>preprocessor</w:t>
-      </w:r>
-      <w:proofErr w:type="spellEnd"/>
-      <w:r>
-        <w:rPr>
-          <w:b/>
-          <w:bCs/>
-        </w:rPr>
-        <w:t xml:space="preserve">=None, </w:t>
-      </w:r>
-      <w:proofErr w:type="spellStart"/>
-      <w:r>
-        <w:rPr>
-          <w:b/>
-          <w:bCs/>
-        </w:rPr>
-        <w:t>stop_words</w:t>
-      </w:r>
-      <w:proofErr w:type="spellEnd"/>
-      <w:r>
-        <w:rPr>
-          <w:b/>
-          <w:bCs/>
-        </w:rPr>
-        <w:t>='</w:t>
-      </w:r>
-      <w:proofErr w:type="spellStart"/>
-      <w:r>
-        <w:rPr>
-          <w:b/>
-          <w:bCs/>
-        </w:rPr>
-        <w:t>english</w:t>
-      </w:r>
-      <w:proofErr w:type="spellEnd"/>
-      <w:r>
-        <w:rPr>
-          <w:b/>
-          <w:bCs/>
-        </w:rPr>
-        <w:t>',</w:t>
-      </w:r>
-    </w:p>
-    <w:p>
-      <w:pPr>
-        <w:rPr>
-          <w:b/>
-          <w:bCs/>
-        </w:rPr>
-      </w:pPr>
-      <w:r>
-        <w:rPr>
-          <w:b/>
-          <w:bCs/>
-        </w:rPr>
-        <w:t xml:space="preserve">                </w:t>
-      </w:r>
-      <w:proofErr w:type="spellStart"/>
-      <w:r>
-        <w:rPr>
-          <w:b/>
-          <w:bCs/>
-        </w:rPr>
-        <w:t>strip_accents</w:t>
-      </w:r>
-      <w:proofErr w:type="spellEnd"/>
-      <w:r>
-        <w:rPr>
-          <w:b/>
-          <w:bCs/>
-        </w:rPr>
-        <w:t xml:space="preserve">=None, </w:t>
-      </w:r>
-      <w:proofErr w:type="spellStart"/>
-      <w:r>
-        <w:rPr>
-          <w:b/>
-          <w:bCs/>
-        </w:rPr>
-        <w:t>token_pattern</w:t>
-      </w:r>
-      <w:proofErr w:type="spellEnd"/>
-      <w:r>
-        <w:rPr>
-          <w:b/>
-          <w:bCs/>
-        </w:rPr>
-        <w:t>='(?u)\\b\\w\\w+\\b',</w:t>
+      <w:r>
+        <w:rPr>
+          <w:b/>
+          <w:bCs/>
+        </w:rPr>
+        <w:t>CountVectorizer(analyzer='word', binary=True, decode_error='strict',</w:t>
+      </w:r>
+    </w:p>
+    <w:p>
+      <w:pPr>
+        <w:rPr>
+          <w:b/>
+          <w:bCs/>
+        </w:rPr>
+      </w:pPr>
+      <w:r>
+        <w:rPr>
+          <w:b/>
+          <w:bCs/>
+        </w:rPr>
+        <w:t xml:space="preserve">                dtype=&lt;class 'numpy.int64'&gt;, encoding='utf-8', input='content',</w:t>
+      </w:r>
+    </w:p>
+    <w:p>
+      <w:pPr>
+        <w:rPr>
+          <w:b/>
+          <w:bCs/>
+        </w:rPr>
+      </w:pPr>
+      <w:r>
+        <w:rPr>
+          <w:b/>
+          <w:bCs/>
+        </w:rPr>
+        <w:t xml:space="preserve">                lowercase=True, max_df=1.0, max_features=None, min_df=1,</w:t>
+      </w:r>
+    </w:p>
+    <w:p>
+      <w:pPr>
+        <w:rPr>
+          <w:b/>
+          <w:bCs/>
+        </w:rPr>
+      </w:pPr>
+      <w:r>
+        <w:rPr>
+          <w:b/>
+          <w:bCs/>
+        </w:rPr>
+        <w:t xml:space="preserve">                ngram_range=(1, 1), preprocessor=None, stop_words='english',</w:t>
+      </w:r>
+    </w:p>
+    <w:p>
+      <w:pPr>
+        <w:rPr>
+          <w:b/>
+          <w:bCs/>
+        </w:rPr>
+      </w:pPr>
+      <w:r>
+        <w:rPr>
+          <w:b/>
+          <w:bCs/>
+        </w:rPr>
+        <w:t xml:space="preserve">                strip_accents=None, token_pattern='(?u)\\b\\w\\w+\\b',</w:t>
       </w:r>
     </w:p>
     <w:p>
@@ -5467,70 +4353,22 @@
           <w:b/>
           <w:bCs/>
         </w:rPr>
-        <w:t xml:space="preserve">TEST PRINT. List of predictions in order:  [False </w:t>
-      </w:r>
-      <w:proofErr w:type="spellStart"/>
-      <w:r>
-        <w:rPr>
-          <w:b/>
-          <w:bCs/>
-        </w:rPr>
-        <w:t>False</w:t>
-      </w:r>
-      <w:proofErr w:type="spellEnd"/>
-      <w:r>
-        <w:rPr>
-          <w:b/>
-          <w:bCs/>
-        </w:rPr>
-        <w:t xml:space="preserve"> </w:t>
-      </w:r>
-      <w:proofErr w:type="spellStart"/>
-      <w:r>
-        <w:rPr>
-          <w:b/>
-          <w:bCs/>
-        </w:rPr>
-        <w:t>False</w:t>
-      </w:r>
-      <w:proofErr w:type="spellEnd"/>
-      <w:r>
-        <w:rPr>
-          <w:b/>
-          <w:bCs/>
-        </w:rPr>
-        <w:t xml:space="preserve"> False]</w:t>
-      </w:r>
-    </w:p>
-    <w:p>
-      <w:pPr>
-        <w:rPr>
-          <w:b/>
-          <w:bCs/>
-        </w:rPr>
-      </w:pPr>
-      <w:r>
-        <w:rPr>
-          <w:b/>
-          <w:bCs/>
-        </w:rPr>
-        <w:t xml:space="preserve">TEST PRINT. List of actual whether sentence is formal in order:  [False </w:t>
-      </w:r>
-      <w:proofErr w:type="spellStart"/>
-      <w:r>
-        <w:rPr>
-          <w:b/>
-          <w:bCs/>
-        </w:rPr>
-        <w:t>False</w:t>
-      </w:r>
-      <w:proofErr w:type="spellEnd"/>
-      <w:r>
-        <w:rPr>
-          <w:b/>
-          <w:bCs/>
-        </w:rPr>
-        <w:t xml:space="preserve">  True  True]</w:t>
+        <w:t>TEST PRINT. List of predictions in order:  [False False False False]</w:t>
+      </w:r>
+    </w:p>
+    <w:p>
+      <w:pPr>
+        <w:rPr>
+          <w:b/>
+          <w:bCs/>
+        </w:rPr>
+      </w:pPr>
+      <w:r>
+        <w:rPr>
+          <w:b/>
+          <w:bCs/>
+        </w:rPr>
+        <w:t>TEST PRINT. List of actual whether sentence is formal in order:  [False False  True  True]</w:t>
       </w:r>
     </w:p>
     <w:p>
@@ -5560,7 +4398,7 @@
       <w:pPr>
         <w:pStyle w:val="Heading1"/>
       </w:pPr>
-      <w:bookmarkStart w:id="3" w:name="_Toc51432972"/>
+      <w:bookmarkStart w:id="3" w:name="_Toc51433214"/>
       <w:r>
         <w:t>non-ngram-only-tests.py</w:t>
       </w:r>
@@ -5917,17 +4755,8 @@
           <w:b/>
           <w:bCs/>
         </w:rPr>
-        <w:t xml:space="preserve">14 - Number of </w:t>
-      </w:r>
-      <w:proofErr w:type="spellStart"/>
-      <w:r>
-        <w:rPr>
-          <w:b/>
-          <w:bCs/>
-        </w:rPr>
-        <w:t>conjuctions</w:t>
-      </w:r>
-      <w:proofErr w:type="spellEnd"/>
+        <w:t>14 - Number of conjuctions</w:t>
+      </w:r>
     </w:p>
     <w:p>
       <w:pPr>
@@ -6076,17 +4905,8 @@
           <w:b/>
           <w:bCs/>
         </w:rPr>
-        <w:t xml:space="preserve">24 - Number of existential </w:t>
-      </w:r>
-      <w:proofErr w:type="spellStart"/>
-      <w:r>
-        <w:rPr>
-          <w:b/>
-          <w:bCs/>
-        </w:rPr>
-        <w:t>theres</w:t>
-      </w:r>
-      <w:proofErr w:type="spellEnd"/>
+        <w:t>24 - Number of existential theres</w:t>
+      </w:r>
     </w:p>
     <w:p>
       <w:pPr>
@@ -6561,17 +5381,8 @@
           <w:b/>
           <w:bCs/>
         </w:rPr>
-        <w:t xml:space="preserve">14 - Number of </w:t>
-      </w:r>
-      <w:proofErr w:type="spellStart"/>
-      <w:r>
-        <w:rPr>
-          <w:b/>
-          <w:bCs/>
-        </w:rPr>
-        <w:t>conjuctions</w:t>
-      </w:r>
-      <w:proofErr w:type="spellEnd"/>
+        <w:t>14 - Number of conjuctions</w:t>
+      </w:r>
     </w:p>
     <w:p>
       <w:pPr>
@@ -6721,17 +5532,8 @@
           <w:b/>
           <w:bCs/>
         </w:rPr>
-        <w:t xml:space="preserve">24 - Number of existential </w:t>
-      </w:r>
-      <w:proofErr w:type="spellStart"/>
-      <w:r>
-        <w:rPr>
-          <w:b/>
-          <w:bCs/>
-        </w:rPr>
-        <w:t>theres</w:t>
-      </w:r>
-      <w:proofErr w:type="spellEnd"/>
+        <w:t>24 - Number of existential theres</w:t>
+      </w:r>
     </w:p>
     <w:p>
       <w:pPr>
@@ -7221,17 +6023,8 @@
           <w:b/>
           <w:bCs/>
         </w:rPr>
-        <w:t xml:space="preserve">14 - Number of </w:t>
-      </w:r>
-      <w:proofErr w:type="spellStart"/>
-      <w:r>
-        <w:rPr>
-          <w:b/>
-          <w:bCs/>
-        </w:rPr>
-        <w:t>conjuctions</w:t>
-      </w:r>
-      <w:proofErr w:type="spellEnd"/>
+        <w:t>14 - Number of conjuctions</w:t>
+      </w:r>
     </w:p>
     <w:p>
       <w:pPr>
@@ -7380,17 +6173,8 @@
           <w:b/>
           <w:bCs/>
         </w:rPr>
-        <w:t xml:space="preserve">24 - Number of existential </w:t>
-      </w:r>
-      <w:proofErr w:type="spellStart"/>
-      <w:r>
-        <w:rPr>
-          <w:b/>
-          <w:bCs/>
-        </w:rPr>
-        <w:t>theres</w:t>
-      </w:r>
-      <w:proofErr w:type="spellEnd"/>
+        <w:t>24 - Number of existential theres</w:t>
+      </w:r>
     </w:p>
     <w:p>
       <w:pPr>
@@ -7880,17 +6664,8 @@
           <w:b/>
           <w:bCs/>
         </w:rPr>
-        <w:t xml:space="preserve">14 - Number of </w:t>
-      </w:r>
-      <w:proofErr w:type="spellStart"/>
-      <w:r>
-        <w:rPr>
-          <w:b/>
-          <w:bCs/>
-        </w:rPr>
-        <w:t>conjuctions</w:t>
-      </w:r>
-      <w:proofErr w:type="spellEnd"/>
+        <w:t>14 - Number of conjuctions</w:t>
+      </w:r>
     </w:p>
     <w:p>
       <w:pPr>
@@ -8040,17 +6815,8 @@
           <w:b/>
           <w:bCs/>
         </w:rPr>
-        <w:t xml:space="preserve">24 - Number of existential </w:t>
-      </w:r>
-      <w:proofErr w:type="spellStart"/>
-      <w:r>
-        <w:rPr>
-          <w:b/>
-          <w:bCs/>
-        </w:rPr>
-        <w:t>theres</w:t>
-      </w:r>
-      <w:proofErr w:type="spellEnd"/>
+        <w:t>24 - Number of existential theres</w:t>
+      </w:r>
     </w:p>
     <w:p>
       <w:pPr>
@@ -8275,17 +7041,8 @@
           <w:b/>
           <w:bCs/>
         </w:rPr>
-        <w:t xml:space="preserve">or press C then 'enter' to select your classifier: </w:t>
-      </w:r>
-      <w:proofErr w:type="spellStart"/>
-      <w:r>
-        <w:rPr>
-          <w:b/>
-          <w:bCs/>
-        </w:rPr>
-        <w:t>asdfadsfsadfsa</w:t>
-      </w:r>
-      <w:proofErr w:type="spellEnd"/>
+        <w:t>or press C then 'enter' to select your classifier: asdfadsfsadfsa</w:t>
+      </w:r>
     </w:p>
     <w:p>
       <w:pPr>
@@ -8549,17 +7306,8 @@
           <w:b/>
           <w:bCs/>
         </w:rPr>
-        <w:t xml:space="preserve">14 - Number of </w:t>
-      </w:r>
-      <w:proofErr w:type="spellStart"/>
-      <w:r>
-        <w:rPr>
-          <w:b/>
-          <w:bCs/>
-        </w:rPr>
-        <w:t>conjuctions</w:t>
-      </w:r>
-      <w:proofErr w:type="spellEnd"/>
+        <w:t>14 - Number of conjuctions</w:t>
+      </w:r>
     </w:p>
     <w:p>
       <w:pPr>
@@ -8708,17 +7456,8 @@
           <w:b/>
           <w:bCs/>
         </w:rPr>
-        <w:t xml:space="preserve">24 - Number of existential </w:t>
-      </w:r>
-      <w:proofErr w:type="spellStart"/>
-      <w:r>
-        <w:rPr>
-          <w:b/>
-          <w:bCs/>
-        </w:rPr>
-        <w:t>theres</w:t>
-      </w:r>
-      <w:proofErr w:type="spellEnd"/>
+        <w:t>24 - Number of existential theres</w:t>
+      </w:r>
     </w:p>
     <w:p>
       <w:pPr>
@@ -9208,17 +7947,8 @@
           <w:b/>
           <w:bCs/>
         </w:rPr>
-        <w:t xml:space="preserve">14 - Number of </w:t>
-      </w:r>
-      <w:proofErr w:type="spellStart"/>
-      <w:r>
-        <w:rPr>
-          <w:b/>
-          <w:bCs/>
-        </w:rPr>
-        <w:t>conjuctions</w:t>
-      </w:r>
-      <w:proofErr w:type="spellEnd"/>
+        <w:t>14 - Number of conjuctions</w:t>
+      </w:r>
     </w:p>
     <w:p>
       <w:pPr>
@@ -9368,17 +8098,8 @@
           <w:b/>
           <w:bCs/>
         </w:rPr>
-        <w:t xml:space="preserve">24 - Number of existential </w:t>
-      </w:r>
-      <w:proofErr w:type="spellStart"/>
-      <w:r>
-        <w:rPr>
-          <w:b/>
-          <w:bCs/>
-        </w:rPr>
-        <w:t>theres</w:t>
-      </w:r>
-      <w:proofErr w:type="spellEnd"/>
+        <w:t>24 - Number of existential theres</w:t>
+      </w:r>
     </w:p>
     <w:p>
       <w:pPr>
@@ -9839,17 +8560,8 @@
           <w:b/>
           <w:bCs/>
         </w:rPr>
-        <w:t xml:space="preserve">Please choose a classifier by typing a number between 1 and 4 and then press 'enter': </w:t>
-      </w:r>
-      <w:proofErr w:type="spellStart"/>
-      <w:r>
-        <w:rPr>
-          <w:b/>
-          <w:bCs/>
-        </w:rPr>
-        <w:t>aqsdfasdfadsfasdf</w:t>
-      </w:r>
-      <w:proofErr w:type="spellEnd"/>
+        <w:t>Please choose a classifier by typing a number between 1 and 4 and then press 'enter': aqsdfasdfadsfasdf</w:t>
+      </w:r>
     </w:p>
     <w:p>
       <w:pPr>
@@ -10249,70 +8961,22 @@
           <w:b/>
           <w:bCs/>
         </w:rPr>
-        <w:t xml:space="preserve">TEST PRINT. List of predictions in order:  [ True  </w:t>
-      </w:r>
-      <w:proofErr w:type="spellStart"/>
-      <w:r>
-        <w:rPr>
-          <w:b/>
-          <w:bCs/>
-        </w:rPr>
-        <w:t>True</w:t>
-      </w:r>
-      <w:proofErr w:type="spellEnd"/>
-      <w:r>
-        <w:rPr>
-          <w:b/>
-          <w:bCs/>
-        </w:rPr>
-        <w:t xml:space="preserve">  </w:t>
-      </w:r>
-      <w:proofErr w:type="spellStart"/>
-      <w:r>
-        <w:rPr>
-          <w:b/>
-          <w:bCs/>
-        </w:rPr>
-        <w:t>True</w:t>
-      </w:r>
-      <w:proofErr w:type="spellEnd"/>
-      <w:r>
-        <w:rPr>
-          <w:b/>
-          <w:bCs/>
-        </w:rPr>
-        <w:t xml:space="preserve">  True]</w:t>
-      </w:r>
-    </w:p>
-    <w:p>
-      <w:pPr>
-        <w:rPr>
-          <w:b/>
-          <w:bCs/>
-        </w:rPr>
-      </w:pPr>
-      <w:r>
-        <w:rPr>
-          <w:b/>
-          <w:bCs/>
-        </w:rPr>
-        <w:t xml:space="preserve">TEST PRINT. List of actual whether sentence is formal in order:  [False </w:t>
-      </w:r>
-      <w:proofErr w:type="spellStart"/>
-      <w:r>
-        <w:rPr>
-          <w:b/>
-          <w:bCs/>
-        </w:rPr>
-        <w:t>False</w:t>
-      </w:r>
-      <w:proofErr w:type="spellEnd"/>
-      <w:r>
-        <w:rPr>
-          <w:b/>
-          <w:bCs/>
-        </w:rPr>
-        <w:t xml:space="preserve">  True  True]</w:t>
+        <w:t>TEST PRINT. List of predictions in order:  [ True  True  True  True]</w:t>
+      </w:r>
+    </w:p>
+    <w:p>
+      <w:pPr>
+        <w:rPr>
+          <w:b/>
+          <w:bCs/>
+        </w:rPr>
+      </w:pPr>
+      <w:r>
+        <w:rPr>
+          <w:b/>
+          <w:bCs/>
+        </w:rPr>
+        <w:t>TEST PRINT. List of actual whether sentence is formal in order:  [False False  True  True]</w:t>
       </w:r>
     </w:p>
     <w:p>
@@ -10353,7 +9017,7 @@
       <w:pPr>
         <w:pStyle w:val="Heading1"/>
       </w:pPr>
-      <w:bookmarkStart w:id="4" w:name="_Toc51432973"/>
+      <w:bookmarkStart w:id="4" w:name="_Toc51433215"/>
       <w:r>
         <w:t>ngram-</w:t>
       </w:r>
@@ -10603,17 +9267,8 @@
           <w:b/>
           <w:bCs/>
         </w:rPr>
-        <w:t xml:space="preserve">Choose an option by typing a number between 1 and 5 and then pressing 'enter': </w:t>
-      </w:r>
-      <w:proofErr w:type="spellStart"/>
-      <w:r>
-        <w:rPr>
-          <w:b/>
-          <w:bCs/>
-        </w:rPr>
-        <w:t>sdafasdf</w:t>
-      </w:r>
-      <w:proofErr w:type="spellEnd"/>
+        <w:t>Choose an option by typing a number between 1 and 5 and then pressing 'enter': sdafasdf</w:t>
+      </w:r>
     </w:p>
     <w:p>
       <w:pPr>
@@ -10847,17 +9502,8 @@
           <w:b/>
           <w:bCs/>
         </w:rPr>
-        <w:t xml:space="preserve">Choose an option by typing a number between 1 and 3 and then pressing 'enter': </w:t>
-      </w:r>
-      <w:proofErr w:type="spellStart"/>
-      <w:r>
-        <w:rPr>
-          <w:b/>
-          <w:bCs/>
-        </w:rPr>
-        <w:t>sdafasdf</w:t>
-      </w:r>
-      <w:proofErr w:type="spellEnd"/>
+        <w:t>Choose an option by typing a number between 1 and 3 and then pressing 'enter': sdafasdf</w:t>
+      </w:r>
     </w:p>
     <w:p>
       <w:pPr>
@@ -11047,17 +9693,8 @@
           <w:b/>
           <w:bCs/>
         </w:rPr>
-        <w:t xml:space="preserve">Choose an option by typing 1 or 2 and then pressing 'enter': </w:t>
-      </w:r>
-      <w:proofErr w:type="spellStart"/>
-      <w:r>
-        <w:rPr>
-          <w:b/>
-          <w:bCs/>
-        </w:rPr>
-        <w:t>sdafasdfsa</w:t>
-      </w:r>
-      <w:proofErr w:type="spellEnd"/>
+        <w:t>Choose an option by typing 1 or 2 and then pressing 'enter': sdafasdfsa</w:t>
+      </w:r>
     </w:p>
     <w:p>
       <w:pPr>
@@ -11397,17 +10034,8 @@
           <w:bCs/>
         </w:rPr>
         <w:lastRenderedPageBreak/>
-        <w:t xml:space="preserve">14 - Number of </w:t>
-      </w:r>
-      <w:proofErr w:type="spellStart"/>
-      <w:r>
-        <w:rPr>
-          <w:b/>
-          <w:bCs/>
-        </w:rPr>
-        <w:t>conjuctions</w:t>
-      </w:r>
-      <w:proofErr w:type="spellEnd"/>
+        <w:t>14 - Number of conjuctions</w:t>
+      </w:r>
     </w:p>
     <w:p>
       <w:pPr>
@@ -11556,17 +10184,8 @@
           <w:b/>
           <w:bCs/>
         </w:rPr>
-        <w:t xml:space="preserve">24 - Number of existential </w:t>
-      </w:r>
-      <w:proofErr w:type="spellStart"/>
-      <w:r>
-        <w:rPr>
-          <w:b/>
-          <w:bCs/>
-        </w:rPr>
-        <w:t>theres</w:t>
-      </w:r>
-      <w:proofErr w:type="spellEnd"/>
+        <w:t>24 - Number of existential theres</w:t>
+      </w:r>
     </w:p>
     <w:p>
       <w:pPr>
@@ -11776,17 +10395,8 @@
           <w:b/>
           <w:bCs/>
         </w:rPr>
-        <w:t xml:space="preserve">Please choose the number of a feature to add: </w:t>
-      </w:r>
-      <w:proofErr w:type="spellStart"/>
-      <w:r>
-        <w:rPr>
-          <w:b/>
-          <w:bCs/>
-        </w:rPr>
-        <w:t>dsasdfsdf</w:t>
-      </w:r>
-      <w:proofErr w:type="spellEnd"/>
+        <w:t>Please choose the number of a feature to add: dsasdfsdf</w:t>
+      </w:r>
     </w:p>
     <w:p>
       <w:pPr>
@@ -12042,17 +10652,8 @@
           <w:b/>
           <w:bCs/>
         </w:rPr>
-        <w:t xml:space="preserve">14 - Number of </w:t>
-      </w:r>
-      <w:proofErr w:type="spellStart"/>
-      <w:r>
-        <w:rPr>
-          <w:b/>
-          <w:bCs/>
-        </w:rPr>
-        <w:t>conjuctions</w:t>
-      </w:r>
-      <w:proofErr w:type="spellEnd"/>
+        <w:t>14 - Number of conjuctions</w:t>
+      </w:r>
     </w:p>
     <w:p>
       <w:pPr>
@@ -12201,17 +10802,8 @@
           <w:b/>
           <w:bCs/>
         </w:rPr>
-        <w:t xml:space="preserve">24 - Number of existential </w:t>
-      </w:r>
-      <w:proofErr w:type="spellStart"/>
-      <w:r>
-        <w:rPr>
-          <w:b/>
-          <w:bCs/>
-        </w:rPr>
-        <w:t>theres</w:t>
-      </w:r>
-      <w:proofErr w:type="spellEnd"/>
+        <w:t>24 - Number of existential theres</w:t>
+      </w:r>
     </w:p>
     <w:p>
       <w:pPr>
@@ -12686,17 +11278,8 @@
           <w:b/>
           <w:bCs/>
         </w:rPr>
-        <w:t xml:space="preserve">14 - Number of </w:t>
-      </w:r>
-      <w:proofErr w:type="spellStart"/>
-      <w:r>
-        <w:rPr>
-          <w:b/>
-          <w:bCs/>
-        </w:rPr>
-        <w:t>conjuctions</w:t>
-      </w:r>
-      <w:proofErr w:type="spellEnd"/>
+        <w:t>14 - Number of conjuctions</w:t>
+      </w:r>
     </w:p>
     <w:p>
       <w:pPr>
@@ -12846,17 +11429,8 @@
           <w:b/>
           <w:bCs/>
         </w:rPr>
-        <w:t xml:space="preserve">24 - Number of existential </w:t>
-      </w:r>
-      <w:proofErr w:type="spellStart"/>
-      <w:r>
-        <w:rPr>
-          <w:b/>
-          <w:bCs/>
-        </w:rPr>
-        <w:t>theres</w:t>
-      </w:r>
-      <w:proofErr w:type="spellEnd"/>
+        <w:t>24 - Number of existential theres</w:t>
+      </w:r>
     </w:p>
     <w:p>
       <w:pPr>
@@ -13187,17 +11761,8 @@
           <w:b/>
           <w:bCs/>
         </w:rPr>
-        <w:t xml:space="preserve">Please choose a classifier by typing a number between 1 and 4 and then press 'enter': </w:t>
-      </w:r>
-      <w:proofErr w:type="spellStart"/>
-      <w:r>
-        <w:rPr>
-          <w:b/>
-          <w:bCs/>
-        </w:rPr>
-        <w:t>sadfasdf</w:t>
-      </w:r>
-      <w:proofErr w:type="spellEnd"/>
+        <w:t>Please choose a classifier by typing a number between 1 and 4 and then press 'enter': sadfasdf</w:t>
+      </w:r>
     </w:p>
     <w:p>
       <w:pPr>
@@ -13469,39 +12034,7 @@
           <w:b/>
           <w:bCs/>
         </w:rPr>
-        <w:t>TEST PRINT. Vocabulary list (whether stop words are included depends on what the user chose):  ['aboard', 'abstain', 'all', 'and', 'annoyed', 'are', 'as', 'ask', 'at', 'away', 'book', 'class', 'clear', 'come', '</w:t>
-      </w:r>
-      <w:proofErr w:type="spellStart"/>
-      <w:r>
-        <w:rPr>
-          <w:b/>
-          <w:bCs/>
-        </w:rPr>
-        <w:t>didn</w:t>
-      </w:r>
-      <w:proofErr w:type="spellEnd"/>
-      <w:r>
-        <w:rPr>
-          <w:b/>
-          <w:bCs/>
-        </w:rPr>
-        <w:t>', 'die', 'disappeared', 'do', 'does', 'don', 'drinking', 'eat', 'enough', 'faster', 'father', 'first', 'from', 'get', 'getting', 'guess', 'halt', 'has', 'he', '</w:t>
-      </w:r>
-      <w:proofErr w:type="spellStart"/>
-      <w:r>
-        <w:rPr>
-          <w:b/>
-          <w:bCs/>
-        </w:rPr>
-        <w:t>helen</w:t>
-      </w:r>
-      <w:proofErr w:type="spellEnd"/>
-      <w:r>
-        <w:rPr>
-          <w:b/>
-          <w:bCs/>
-        </w:rPr>
-        <w:t>', 'her', 'here', 'his', 'if', 'in', 'is', 'it', 'japan', 'let', 'll', 'made', 'may', 'maybe', 'me', 'minute', 'my', 'near', 'no', 'not', 'notebook', 'nut', 'of', 'one', 'only', 'or', 'others', 'over', 'pushes', 'quickly', 'religious', 'right', 'room', 'selfishness', 'she', 'shoot', 'sick', 'some', 'stay', 'step', 'stolen', 'study', 'take', 'than', 'that', 'the', 'their', 'thin', 'this', 'time', 'to', 'tom', 'train', 'tries', 'try', 'us', 'view', 'want', 'was', 'watch', 'we', 'were', 'whenever', 'where', 'why', 'will', 'yesterday', 'you', 'your']</w:t>
+        <w:t>TEST PRINT. Vocabulary list (whether stop words are included depends on what the user chose):  ['aboard', 'abstain', 'all', 'and', 'annoyed', 'are', 'as', 'ask', 'at', 'away', 'book', 'class', 'clear', 'come', 'didn', 'die', 'disappeared', 'do', 'does', 'don', 'drinking', 'eat', 'enough', 'faster', 'father', 'first', 'from', 'get', 'getting', 'guess', 'halt', 'has', 'he', 'helen', 'her', 'here', 'his', 'if', 'in', 'is', 'it', 'japan', 'let', 'll', 'made', 'may', 'maybe', 'me', 'minute', 'my', 'near', 'no', 'not', 'notebook', 'nut', 'of', 'one', 'only', 'or', 'others', 'over', 'pushes', 'quickly', 'religious', 'right', 'room', 'selfishness', 'she', 'shoot', 'sick', 'some', 'stay', 'step', 'stolen', 'study', 'take', 'than', 'that', 'the', 'their', 'thin', 'this', 'time', 'to', 'tom', 'train', 'tries', 'try', 'us', 'view', 'want', 'was', 'watch', 'we', 'were', 'whenever', 'where', 'why', 'will', 'yesterday', 'you', 'your']</w:t>
       </w:r>
     </w:p>
     <w:p>
@@ -13561,71 +12094,7 @@
           <w:b/>
           <w:bCs/>
         </w:rPr>
-        <w:t xml:space="preserve">In the output below, </w:t>
-      </w:r>
-      <w:proofErr w:type="spellStart"/>
-      <w:r>
-        <w:rPr>
-          <w:b/>
-          <w:bCs/>
-        </w:rPr>
-        <w:t>stop_words</w:t>
-      </w:r>
-      <w:proofErr w:type="spellEnd"/>
-      <w:r>
-        <w:rPr>
-          <w:b/>
-          <w:bCs/>
-        </w:rPr>
-        <w:t xml:space="preserve"> = '</w:t>
-      </w:r>
-      <w:proofErr w:type="spellStart"/>
-      <w:r>
-        <w:rPr>
-          <w:b/>
-          <w:bCs/>
-        </w:rPr>
-        <w:t>stop_words</w:t>
-      </w:r>
-      <w:proofErr w:type="spellEnd"/>
-      <w:r>
-        <w:rPr>
-          <w:b/>
-          <w:bCs/>
-        </w:rPr>
-        <w:t>='</w:t>
-      </w:r>
-      <w:proofErr w:type="spellStart"/>
-      <w:r>
-        <w:rPr>
-          <w:b/>
-          <w:bCs/>
-        </w:rPr>
-        <w:t>english</w:t>
-      </w:r>
-      <w:proofErr w:type="spellEnd"/>
-      <w:r>
-        <w:rPr>
-          <w:b/>
-          <w:bCs/>
-        </w:rPr>
-        <w:t xml:space="preserve">' means stop words are excluded and </w:t>
-      </w:r>
-      <w:proofErr w:type="spellStart"/>
-      <w:r>
-        <w:rPr>
-          <w:b/>
-          <w:bCs/>
-        </w:rPr>
-        <w:t>stop_words</w:t>
-      </w:r>
-      <w:proofErr w:type="spellEnd"/>
-      <w:r>
-        <w:rPr>
-          <w:b/>
-          <w:bCs/>
-        </w:rPr>
-        <w:t>=None means they are included</w:t>
+        <w:t>In the output below, stop_words = 'stop_words='english' means stop words are excluded and stop_words=None means they are included</w:t>
       </w:r>
       <w:r>
         <w:rPr>
@@ -13647,55 +12116,7 @@
           <w:b/>
           <w:bCs/>
         </w:rPr>
-        <w:t xml:space="preserve"> </w:t>
-      </w:r>
-      <w:proofErr w:type="spellStart"/>
-      <w:r>
-        <w:rPr>
-          <w:b/>
-          <w:bCs/>
-        </w:rPr>
-        <w:t>CountVectorizer</w:t>
-      </w:r>
-      <w:proofErr w:type="spellEnd"/>
-      <w:r>
-        <w:rPr>
-          <w:b/>
-          <w:bCs/>
-        </w:rPr>
-        <w:t>(</w:t>
-      </w:r>
-      <w:proofErr w:type="spellStart"/>
-      <w:r>
-        <w:rPr>
-          <w:b/>
-          <w:bCs/>
-        </w:rPr>
-        <w:t>analyzer</w:t>
-      </w:r>
-      <w:proofErr w:type="spellEnd"/>
-      <w:r>
-        <w:rPr>
-          <w:b/>
-          <w:bCs/>
-        </w:rPr>
-        <w:t xml:space="preserve">='word', binary=True, </w:t>
-      </w:r>
-      <w:proofErr w:type="spellStart"/>
-      <w:r>
-        <w:rPr>
-          <w:b/>
-          <w:bCs/>
-        </w:rPr>
-        <w:t>decode_error</w:t>
-      </w:r>
-      <w:proofErr w:type="spellEnd"/>
-      <w:r>
-        <w:rPr>
-          <w:b/>
-          <w:bCs/>
-        </w:rPr>
-        <w:t>='strict',</w:t>
+        <w:t xml:space="preserve"> CountVectorizer(analyzer='word', binary=True, decode_error='strict',</w:t>
       </w:r>
     </w:p>
     <w:p>
@@ -13711,196 +12132,52 @@
           <w:bCs/>
         </w:rPr>
         <w:lastRenderedPageBreak/>
-        <w:t xml:space="preserve">                </w:t>
-      </w:r>
-      <w:proofErr w:type="spellStart"/>
-      <w:r>
-        <w:rPr>
-          <w:b/>
-          <w:bCs/>
-        </w:rPr>
-        <w:t>dtype</w:t>
-      </w:r>
-      <w:proofErr w:type="spellEnd"/>
-      <w:r>
-        <w:rPr>
-          <w:b/>
-          <w:bCs/>
-        </w:rPr>
-        <w:t>=&lt;class 'numpy.int64'&gt;, encoding='utf-8', input='content',</w:t>
-      </w:r>
-    </w:p>
-    <w:p>
-      <w:pPr>
-        <w:rPr>
-          <w:b/>
-          <w:bCs/>
-        </w:rPr>
-      </w:pPr>
-      <w:r>
-        <w:rPr>
-          <w:b/>
-          <w:bCs/>
-        </w:rPr>
-        <w:t xml:space="preserve">                lowercase=True, </w:t>
-      </w:r>
-      <w:proofErr w:type="spellStart"/>
-      <w:r>
-        <w:rPr>
-          <w:b/>
-          <w:bCs/>
-        </w:rPr>
-        <w:t>max_df</w:t>
-      </w:r>
-      <w:proofErr w:type="spellEnd"/>
-      <w:r>
-        <w:rPr>
-          <w:b/>
-          <w:bCs/>
-        </w:rPr>
-        <w:t xml:space="preserve">=1.0, </w:t>
-      </w:r>
-      <w:proofErr w:type="spellStart"/>
-      <w:r>
-        <w:rPr>
-          <w:b/>
-          <w:bCs/>
-        </w:rPr>
-        <w:t>max_features</w:t>
-      </w:r>
-      <w:proofErr w:type="spellEnd"/>
-      <w:r>
-        <w:rPr>
-          <w:b/>
-          <w:bCs/>
-        </w:rPr>
-        <w:t xml:space="preserve">=None, </w:t>
-      </w:r>
-      <w:proofErr w:type="spellStart"/>
-      <w:r>
-        <w:rPr>
-          <w:b/>
-          <w:bCs/>
-        </w:rPr>
-        <w:t>min_df</w:t>
-      </w:r>
-      <w:proofErr w:type="spellEnd"/>
-      <w:r>
-        <w:rPr>
-          <w:b/>
-          <w:bCs/>
-        </w:rPr>
-        <w:t>=1,</w:t>
-      </w:r>
-    </w:p>
-    <w:p>
-      <w:pPr>
-        <w:rPr>
-          <w:b/>
-          <w:bCs/>
-        </w:rPr>
-      </w:pPr>
-      <w:r>
-        <w:rPr>
-          <w:b/>
-          <w:bCs/>
-        </w:rPr>
-        <w:t xml:space="preserve">                </w:t>
-      </w:r>
-      <w:proofErr w:type="spellStart"/>
-      <w:r>
-        <w:rPr>
-          <w:b/>
-          <w:bCs/>
-        </w:rPr>
-        <w:t>ngram_range</w:t>
-      </w:r>
-      <w:proofErr w:type="spellEnd"/>
-      <w:r>
-        <w:rPr>
-          <w:b/>
-          <w:bCs/>
-        </w:rPr>
-        <w:t xml:space="preserve">=(1, 1), </w:t>
-      </w:r>
-      <w:proofErr w:type="spellStart"/>
-      <w:r>
-        <w:rPr>
-          <w:b/>
-          <w:bCs/>
-        </w:rPr>
-        <w:t>preprocessor</w:t>
-      </w:r>
-      <w:proofErr w:type="spellEnd"/>
-      <w:r>
-        <w:rPr>
-          <w:b/>
-          <w:bCs/>
-        </w:rPr>
-        <w:t xml:space="preserve">=None, </w:t>
-      </w:r>
-      <w:proofErr w:type="spellStart"/>
-      <w:r>
-        <w:rPr>
-          <w:b/>
-          <w:bCs/>
-        </w:rPr>
-        <w:t>stop_words</w:t>
-      </w:r>
-      <w:proofErr w:type="spellEnd"/>
-      <w:r>
-        <w:rPr>
-          <w:b/>
-          <w:bCs/>
-        </w:rPr>
-        <w:t>=None,</w:t>
-      </w:r>
-    </w:p>
-    <w:p>
-      <w:pPr>
-        <w:rPr>
-          <w:b/>
-          <w:bCs/>
-        </w:rPr>
-      </w:pPr>
-      <w:r>
-        <w:rPr>
-          <w:b/>
-          <w:bCs/>
-        </w:rPr>
-        <w:t xml:space="preserve">                </w:t>
-      </w:r>
-      <w:proofErr w:type="spellStart"/>
-      <w:r>
-        <w:rPr>
-          <w:b/>
-          <w:bCs/>
-        </w:rPr>
-        <w:t>strip_accents</w:t>
-      </w:r>
-      <w:proofErr w:type="spellEnd"/>
-      <w:r>
-        <w:rPr>
-          <w:b/>
-          <w:bCs/>
-        </w:rPr>
-        <w:t xml:space="preserve">=None, </w:t>
-      </w:r>
-      <w:proofErr w:type="spellStart"/>
-      <w:r>
-        <w:rPr>
-          <w:b/>
-          <w:bCs/>
-        </w:rPr>
-        <w:t>token_pattern</w:t>
-      </w:r>
-      <w:proofErr w:type="spellEnd"/>
-      <w:r>
-        <w:rPr>
-          <w:b/>
-          <w:bCs/>
-        </w:rPr>
-        <w:t>='(?u)\\b\\w\\w+\\b',</w:t>
+        <w:t xml:space="preserve">                dtype=&lt;class 'numpy.int64'&gt;, encoding='utf-8', input='content',</w:t>
+      </w:r>
+    </w:p>
+    <w:p>
+      <w:pPr>
+        <w:rPr>
+          <w:b/>
+          <w:bCs/>
+        </w:rPr>
+      </w:pPr>
+      <w:r>
+        <w:rPr>
+          <w:b/>
+          <w:bCs/>
+        </w:rPr>
+        <w:t xml:space="preserve">                lowercase=True, max_df=1.0, max_features=None, min_df=1,</w:t>
+      </w:r>
+    </w:p>
+    <w:p>
+      <w:pPr>
+        <w:rPr>
+          <w:b/>
+          <w:bCs/>
+        </w:rPr>
+      </w:pPr>
+      <w:r>
+        <w:rPr>
+          <w:b/>
+          <w:bCs/>
+        </w:rPr>
+        <w:t xml:space="preserve">                ngram_range=(1, 1), preprocessor=None, stop_words=None,</w:t>
+      </w:r>
+    </w:p>
+    <w:p>
+      <w:pPr>
+        <w:rPr>
+          <w:b/>
+          <w:bCs/>
+        </w:rPr>
+      </w:pPr>
+      <w:r>
+        <w:rPr>
+          <w:b/>
+          <w:bCs/>
+        </w:rPr>
+        <w:t xml:space="preserve">                strip_accents=None, token_pattern='(?u)\\b\\w\\w+\\b',</w:t>
       </w:r>
     </w:p>
     <w:p>
@@ -14293,70 +12570,22 @@
           <w:b/>
           <w:bCs/>
         </w:rPr>
-        <w:t xml:space="preserve">TEST PRINT. List of predictions in order:  [False </w:t>
-      </w:r>
-      <w:proofErr w:type="spellStart"/>
-      <w:r>
-        <w:rPr>
-          <w:b/>
-          <w:bCs/>
-        </w:rPr>
-        <w:t>False</w:t>
-      </w:r>
-      <w:proofErr w:type="spellEnd"/>
-      <w:r>
-        <w:rPr>
-          <w:b/>
-          <w:bCs/>
-        </w:rPr>
-        <w:t xml:space="preserve"> </w:t>
-      </w:r>
-      <w:proofErr w:type="spellStart"/>
-      <w:r>
-        <w:rPr>
-          <w:b/>
-          <w:bCs/>
-        </w:rPr>
-        <w:t>False</w:t>
-      </w:r>
-      <w:proofErr w:type="spellEnd"/>
-      <w:r>
-        <w:rPr>
-          <w:b/>
-          <w:bCs/>
-        </w:rPr>
-        <w:t xml:space="preserve"> False]</w:t>
-      </w:r>
-    </w:p>
-    <w:p>
-      <w:pPr>
-        <w:rPr>
-          <w:b/>
-          <w:bCs/>
-        </w:rPr>
-      </w:pPr>
-      <w:r>
-        <w:rPr>
-          <w:b/>
-          <w:bCs/>
-        </w:rPr>
-        <w:t xml:space="preserve">TEST PRINT. List of actual whether sentence is formal in order:  [False </w:t>
-      </w:r>
-      <w:proofErr w:type="spellStart"/>
-      <w:r>
-        <w:rPr>
-          <w:b/>
-          <w:bCs/>
-        </w:rPr>
-        <w:t>False</w:t>
-      </w:r>
-      <w:proofErr w:type="spellEnd"/>
-      <w:r>
-        <w:rPr>
-          <w:b/>
-          <w:bCs/>
-        </w:rPr>
-        <w:t xml:space="preserve">  True  True]</w:t>
+        <w:t>TEST PRINT. List of predictions in order:  [False False False False]</w:t>
+      </w:r>
+    </w:p>
+    <w:p>
+      <w:pPr>
+        <w:rPr>
+          <w:b/>
+          <w:bCs/>
+        </w:rPr>
+      </w:pPr>
+      <w:r>
+        <w:rPr>
+          <w:b/>
+          <w:bCs/>
+        </w:rPr>
+        <w:t>TEST PRINT. List of actual whether sentence is formal in order:  [False False  True  True]</w:t>
       </w:r>
     </w:p>
     <w:p>
@@ -14386,7 +12615,7 @@
       <w:pPr>
         <w:pStyle w:val="Heading1"/>
       </w:pPr>
-      <w:bookmarkStart w:id="5" w:name="_Toc51432974"/>
+      <w:bookmarkStart w:id="5" w:name="_Toc51433216"/>
       <w:r>
         <w:t>checkForDuplicateSentences.</w:t>
       </w:r>
@@ -14703,23 +12932,7 @@
           <w:bCs/>
         </w:rPr>
         <w:lastRenderedPageBreak/>
-        <w:t xml:space="preserve">Duplicate sentence: That </w:t>
-      </w:r>
-      <w:proofErr w:type="gramStart"/>
-      <w:r>
-        <w:rPr>
-          <w:b/>
-          <w:bCs/>
-        </w:rPr>
-        <w:t>book's</w:t>
-      </w:r>
-      <w:proofErr w:type="gramEnd"/>
-      <w:r>
-        <w:rPr>
-          <w:b/>
-          <w:bCs/>
-        </w:rPr>
-        <w:t xml:space="preserve"> over here.</w:t>
+        <w:t>Duplicate sentence: That book's over here.</w:t>
       </w:r>
     </w:p>
     <w:p>

</xml_diff>

<commit_message>
Made improvements to the mcnemar-stats.py code and redid the integrity tests for this module. Updated test integrity Word document
</commit_message>
<xml_diff>
--- a/Program integrity test material/Program_integrity_tests.docx
+++ b/Program integrity test material/Program_integrity_tests.docx
@@ -849,23 +849,7 @@
           <w:b/>
           <w:bCs/>
         </w:rPr>
-        <w:t xml:space="preserve"> is already </w:t>
-      </w:r>
-      <w:proofErr w:type="gramStart"/>
-      <w:r>
-        <w:rPr>
-          <w:b/>
-          <w:bCs/>
-        </w:rPr>
-        <w:t>up-to-date</w:t>
-      </w:r>
-      <w:proofErr w:type="gramEnd"/>
-      <w:r>
-        <w:rPr>
-          <w:b/>
-          <w:bCs/>
-        </w:rPr>
-        <w:t>!</w:t>
+        <w:t xml:space="preserve"> is already up-to-date!</w:t>
       </w:r>
     </w:p>
     <w:p>
@@ -990,23 +974,7 @@
           <w:b/>
           <w:bCs/>
         </w:rPr>
-        <w:t xml:space="preserve"> is already </w:t>
-      </w:r>
-      <w:proofErr w:type="gramStart"/>
-      <w:r>
-        <w:rPr>
-          <w:b/>
-          <w:bCs/>
-        </w:rPr>
-        <w:t>up-to-date</w:t>
-      </w:r>
-      <w:proofErr w:type="gramEnd"/>
-      <w:r>
-        <w:rPr>
-          <w:b/>
-          <w:bCs/>
-        </w:rPr>
-        <w:t>!</w:t>
+        <w:t xml:space="preserve"> is already up-to-date!</w:t>
       </w:r>
     </w:p>
     <w:p>
@@ -1287,23 +1255,7 @@
           <w:b/>
           <w:bCs/>
         </w:rPr>
-        <w:t xml:space="preserve"> is already </w:t>
-      </w:r>
-      <w:proofErr w:type="gramStart"/>
-      <w:r>
-        <w:rPr>
-          <w:b/>
-          <w:bCs/>
-        </w:rPr>
-        <w:t>up-to-date</w:t>
-      </w:r>
-      <w:proofErr w:type="gramEnd"/>
-      <w:r>
-        <w:rPr>
-          <w:b/>
-          <w:bCs/>
-        </w:rPr>
-        <w:t>!</w:t>
+        <w:t xml:space="preserve"> is already up-to-date!</w:t>
       </w:r>
     </w:p>
     <w:p>
@@ -1990,23 +1942,7 @@
           <w:b/>
           <w:bCs/>
         </w:rPr>
-        <w:t xml:space="preserve"> is already </w:t>
-      </w:r>
-      <w:proofErr w:type="gramStart"/>
-      <w:r>
-        <w:rPr>
-          <w:b/>
-          <w:bCs/>
-        </w:rPr>
-        <w:t>up-to-date</w:t>
-      </w:r>
-      <w:proofErr w:type="gramEnd"/>
-      <w:r>
-        <w:rPr>
-          <w:b/>
-          <w:bCs/>
-        </w:rPr>
-        <w:t>!</w:t>
+        <w:t xml:space="preserve"> is already up-to-date!</w:t>
       </w:r>
     </w:p>
     <w:p>
@@ -2132,23 +2068,7 @@
           <w:b/>
           <w:bCs/>
         </w:rPr>
-        <w:t xml:space="preserve"> is already </w:t>
-      </w:r>
-      <w:proofErr w:type="gramStart"/>
-      <w:r>
-        <w:rPr>
-          <w:b/>
-          <w:bCs/>
-        </w:rPr>
-        <w:t>up-to-date</w:t>
-      </w:r>
-      <w:proofErr w:type="gramEnd"/>
-      <w:r>
-        <w:rPr>
-          <w:b/>
-          <w:bCs/>
-        </w:rPr>
-        <w:t>!</w:t>
+        <w:t xml:space="preserve"> is already up-to-date!</w:t>
       </w:r>
     </w:p>
     <w:p>
@@ -2429,23 +2349,7 @@
           <w:b/>
           <w:bCs/>
         </w:rPr>
-        <w:t xml:space="preserve"> is already </w:t>
-      </w:r>
-      <w:proofErr w:type="gramStart"/>
-      <w:r>
-        <w:rPr>
-          <w:b/>
-          <w:bCs/>
-        </w:rPr>
-        <w:t>up-to-date</w:t>
-      </w:r>
-      <w:proofErr w:type="gramEnd"/>
-      <w:r>
-        <w:rPr>
-          <w:b/>
-          <w:bCs/>
-        </w:rPr>
-        <w:t>!</w:t>
+        <w:t xml:space="preserve"> is already up-to-date!</w:t>
       </w:r>
     </w:p>
     <w:p>
@@ -2699,44 +2603,37 @@
           <w:b/>
           <w:bCs/>
         </w:rPr>
-        <w:t>----------------------</w:t>
-      </w:r>
-      <w:r>
-        <w:rPr>
-          <w:b/>
-          <w:bCs/>
-        </w:rPr>
-        <w:t>---</w:t>
-      </w:r>
-    </w:p>
-    <w:p>
-      <w:pPr>
-        <w:rPr>
-          <w:b/>
-          <w:bCs/>
-        </w:rPr>
-      </w:pPr>
-      <w:r>
-        <w:rPr>
-          <w:b/>
-          <w:bCs/>
-        </w:rPr>
-        <w:t xml:space="preserve">First data set - true positives: </w:t>
-      </w:r>
-    </w:p>
-    <w:p>
-      <w:pPr>
-        <w:rPr>
-          <w:b/>
-          <w:bCs/>
-        </w:rPr>
-      </w:pPr>
-      <w:r>
-        <w:rPr>
-          <w:b/>
-          <w:bCs/>
-        </w:rPr>
-        <w:t xml:space="preserve">First data set - false positives: </w:t>
+        <w:t>-------------------------</w:t>
+      </w:r>
+    </w:p>
+    <w:p>
+      <w:pPr>
+        <w:rPr>
+          <w:b/>
+          <w:bCs/>
+        </w:rPr>
+      </w:pPr>
+      <w:r>
+        <w:rPr>
+          <w:b/>
+          <w:bCs/>
+        </w:rPr>
+        <w:t>First data set - true positives: 322</w:t>
+      </w:r>
+    </w:p>
+    <w:p>
+      <w:pPr>
+        <w:rPr>
+          <w:b/>
+          <w:bCs/>
+        </w:rPr>
+      </w:pPr>
+      <w:r>
+        <w:rPr>
+          <w:b/>
+          <w:bCs/>
+        </w:rPr>
+        <w:t>First data set - false positives: 346</w:t>
       </w:r>
     </w:p>
     <w:p>
@@ -2752,82 +2649,82 @@
           <w:bCs/>
         </w:rPr>
         <w:lastRenderedPageBreak/>
-        <w:t xml:space="preserve">First data set - true negatives: </w:t>
-      </w:r>
-    </w:p>
-    <w:p>
-      <w:pPr>
-        <w:rPr>
-          <w:b/>
-          <w:bCs/>
-        </w:rPr>
-      </w:pPr>
-      <w:r>
-        <w:rPr>
-          <w:b/>
-          <w:bCs/>
-        </w:rPr>
-        <w:t xml:space="preserve">First data set - false negatives: </w:t>
-      </w:r>
-    </w:p>
-    <w:p>
-      <w:pPr>
-        <w:rPr>
-          <w:b/>
-          <w:bCs/>
-        </w:rPr>
-      </w:pPr>
-      <w:r>
-        <w:rPr>
-          <w:b/>
-          <w:bCs/>
-        </w:rPr>
-        <w:t xml:space="preserve">Second data set - true positives: </w:t>
-      </w:r>
-    </w:p>
-    <w:p>
-      <w:pPr>
-        <w:rPr>
-          <w:b/>
-          <w:bCs/>
-        </w:rPr>
-      </w:pPr>
-      <w:r>
-        <w:rPr>
-          <w:b/>
-          <w:bCs/>
-        </w:rPr>
-        <w:t xml:space="preserve">Second data set - false positives: </w:t>
-      </w:r>
-    </w:p>
-    <w:p>
-      <w:pPr>
-        <w:rPr>
-          <w:b/>
-          <w:bCs/>
-        </w:rPr>
-      </w:pPr>
-      <w:r>
-        <w:rPr>
-          <w:b/>
-          <w:bCs/>
-        </w:rPr>
-        <w:t xml:space="preserve">Second data set - true negatives: </w:t>
-      </w:r>
-    </w:p>
-    <w:p>
-      <w:pPr>
-        <w:rPr>
-          <w:b/>
-          <w:bCs/>
-        </w:rPr>
-      </w:pPr>
-      <w:r>
-        <w:rPr>
-          <w:b/>
-          <w:bCs/>
-        </w:rPr>
-        <w:t xml:space="preserve">Second data set - false negatives: </w:t>
+        <w:t>First data set - true negatives: 398</w:t>
+      </w:r>
+    </w:p>
+    <w:p>
+      <w:pPr>
+        <w:rPr>
+          <w:b/>
+          <w:bCs/>
+        </w:rPr>
+      </w:pPr>
+      <w:r>
+        <w:rPr>
+          <w:b/>
+          <w:bCs/>
+        </w:rPr>
+        <w:t>First data set - false negatives: 340</w:t>
+      </w:r>
+    </w:p>
+    <w:p>
+      <w:pPr>
+        <w:rPr>
+          <w:b/>
+          <w:bCs/>
+        </w:rPr>
+      </w:pPr>
+      <w:r>
+        <w:rPr>
+          <w:b/>
+          <w:bCs/>
+        </w:rPr>
+        <w:t>Second data set - true positives: 486</w:t>
+      </w:r>
+    </w:p>
+    <w:p>
+      <w:pPr>
+        <w:rPr>
+          <w:b/>
+          <w:bCs/>
+        </w:rPr>
+      </w:pPr>
+      <w:r>
+        <w:rPr>
+          <w:b/>
+          <w:bCs/>
+        </w:rPr>
+        <w:t>Second data set - false positives: 176</w:t>
+      </w:r>
+    </w:p>
+    <w:p>
+      <w:pPr>
+        <w:rPr>
+          <w:b/>
+          <w:bCs/>
+        </w:rPr>
+      </w:pPr>
+      <w:r>
+        <w:rPr>
+          <w:b/>
+          <w:bCs/>
+        </w:rPr>
+        <w:t>Second data set - true negatives: 568</w:t>
+      </w:r>
+    </w:p>
+    <w:p>
+      <w:pPr>
+        <w:rPr>
+          <w:b/>
+          <w:bCs/>
+        </w:rPr>
+      </w:pPr>
+      <w:r>
+        <w:rPr>
+          <w:b/>
+          <w:bCs/>
+        </w:rPr>
+        <w:t>Second data set - false negatives: 176</w:t>
       </w:r>
     </w:p>
     <w:p>
@@ -2940,6 +2837,12 @@
       </w:pPr>
     </w:p>
     <w:p>
+      <w:pPr>
+        <w:rPr>
+          <w:b/>
+          <w:bCs/>
+        </w:rPr>
+      </w:pPr>
       <w:r>
         <w:rPr>
           <w:b/>
@@ -3031,15 +2934,7 @@
         <w:t>selections of ‘negative’</w:t>
       </w:r>
       <w:r>
-        <w:t xml:space="preserve"> (i.e. informality) on </w:t>
-      </w:r>
-      <w:proofErr w:type="gramStart"/>
-      <w:r>
-        <w:t>all of</w:t>
-      </w:r>
-      <w:proofErr w:type="gramEnd"/>
-      <w:r>
-        <w:t xml:space="preserve"> the second set of data:</w:t>
+        <w:t xml:space="preserve"> (i.e. informality) on all of the second set of data:</w:t>
       </w:r>
     </w:p>
     <w:p>
@@ -3213,112 +3108,112 @@
           <w:b/>
           <w:bCs/>
         </w:rPr>
-        <w:t xml:space="preserve">First data set - true positives: </w:t>
-      </w:r>
-    </w:p>
-    <w:p>
-      <w:pPr>
-        <w:rPr>
-          <w:b/>
-          <w:bCs/>
-        </w:rPr>
-      </w:pPr>
-      <w:r>
-        <w:rPr>
-          <w:b/>
-          <w:bCs/>
-        </w:rPr>
-        <w:t xml:space="preserve">First data set - false positives: </w:t>
-      </w:r>
-    </w:p>
-    <w:p>
-      <w:pPr>
-        <w:rPr>
-          <w:b/>
-          <w:bCs/>
-        </w:rPr>
-      </w:pPr>
-      <w:r>
-        <w:rPr>
-          <w:b/>
-          <w:bCs/>
-        </w:rPr>
-        <w:t xml:space="preserve">First data set - true negatives: </w:t>
-      </w:r>
-    </w:p>
-    <w:p>
-      <w:pPr>
-        <w:rPr>
-          <w:b/>
-          <w:bCs/>
-        </w:rPr>
-      </w:pPr>
-      <w:r>
-        <w:rPr>
-          <w:b/>
-          <w:bCs/>
-        </w:rPr>
-        <w:t xml:space="preserve">First data set - false negatives: </w:t>
-      </w:r>
-    </w:p>
-    <w:p>
-      <w:pPr>
-        <w:rPr>
-          <w:b/>
-          <w:bCs/>
-        </w:rPr>
-      </w:pPr>
-      <w:r>
-        <w:rPr>
-          <w:b/>
-          <w:bCs/>
-        </w:rPr>
-        <w:t xml:space="preserve">Second data set - true positives: </w:t>
-      </w:r>
-    </w:p>
-    <w:p>
-      <w:pPr>
-        <w:rPr>
-          <w:b/>
-          <w:bCs/>
-        </w:rPr>
-      </w:pPr>
-      <w:r>
-        <w:rPr>
-          <w:b/>
-          <w:bCs/>
-        </w:rPr>
-        <w:t xml:space="preserve">Second data set - false positives: </w:t>
-      </w:r>
-    </w:p>
-    <w:p>
-      <w:pPr>
-        <w:rPr>
-          <w:b/>
-          <w:bCs/>
-        </w:rPr>
-      </w:pPr>
-      <w:r>
-        <w:rPr>
-          <w:b/>
-          <w:bCs/>
-        </w:rPr>
-        <w:t xml:space="preserve">Second data set - true negatives: </w:t>
-      </w:r>
-    </w:p>
-    <w:p>
-      <w:pPr>
-        <w:rPr>
-          <w:b/>
-          <w:bCs/>
-        </w:rPr>
-      </w:pPr>
-      <w:r>
-        <w:rPr>
-          <w:b/>
-          <w:bCs/>
-        </w:rPr>
-        <w:t xml:space="preserve">Second data set - false negatives: </w:t>
+        <w:t>First data set - true positives: 322</w:t>
+      </w:r>
+    </w:p>
+    <w:p>
+      <w:pPr>
+        <w:rPr>
+          <w:b/>
+          <w:bCs/>
+        </w:rPr>
+      </w:pPr>
+      <w:r>
+        <w:rPr>
+          <w:b/>
+          <w:bCs/>
+        </w:rPr>
+        <w:t>First data set - false positives: 346</w:t>
+      </w:r>
+    </w:p>
+    <w:p>
+      <w:pPr>
+        <w:rPr>
+          <w:b/>
+          <w:bCs/>
+        </w:rPr>
+      </w:pPr>
+      <w:r>
+        <w:rPr>
+          <w:b/>
+          <w:bCs/>
+        </w:rPr>
+        <w:t>First data set - true negatives: 398</w:t>
+      </w:r>
+    </w:p>
+    <w:p>
+      <w:pPr>
+        <w:rPr>
+          <w:b/>
+          <w:bCs/>
+        </w:rPr>
+      </w:pPr>
+      <w:r>
+        <w:rPr>
+          <w:b/>
+          <w:bCs/>
+        </w:rPr>
+        <w:t>First data set - false negatives: 340</w:t>
+      </w:r>
+    </w:p>
+    <w:p>
+      <w:pPr>
+        <w:rPr>
+          <w:b/>
+          <w:bCs/>
+        </w:rPr>
+      </w:pPr>
+      <w:r>
+        <w:rPr>
+          <w:b/>
+          <w:bCs/>
+        </w:rPr>
+        <w:t>Second data set - true positives: 0</w:t>
+      </w:r>
+    </w:p>
+    <w:p>
+      <w:pPr>
+        <w:rPr>
+          <w:b/>
+          <w:bCs/>
+        </w:rPr>
+      </w:pPr>
+      <w:r>
+        <w:rPr>
+          <w:b/>
+          <w:bCs/>
+        </w:rPr>
+        <w:t>Second data set - false positives: 0</w:t>
+      </w:r>
+    </w:p>
+    <w:p>
+      <w:pPr>
+        <w:rPr>
+          <w:b/>
+          <w:bCs/>
+        </w:rPr>
+      </w:pPr>
+      <w:r>
+        <w:rPr>
+          <w:b/>
+          <w:bCs/>
+        </w:rPr>
+        <w:t>Second data set - true negatives: 744</w:t>
+      </w:r>
+    </w:p>
+    <w:p>
+      <w:pPr>
+        <w:rPr>
+          <w:b/>
+          <w:bCs/>
+        </w:rPr>
+      </w:pPr>
+      <w:r>
+        <w:rPr>
+          <w:b/>
+          <w:bCs/>
+        </w:rPr>
+        <w:t>Second data set - false negatives: 662</w:t>
       </w:r>
     </w:p>
     <w:p>
@@ -3420,6 +3315,29 @@
           <w:bCs/>
         </w:rPr>
         <w:t>The results ARE NOT significantly different, based on a p value of 5 percent.</w:t>
+      </w:r>
+    </w:p>
+    <w:p>
+      <w:pPr>
+        <w:rPr>
+          <w:b/>
+          <w:bCs/>
+        </w:rPr>
+      </w:pPr>
+    </w:p>
+    <w:p>
+      <w:pPr>
+        <w:rPr>
+          <w:b/>
+          <w:bCs/>
+        </w:rPr>
+      </w:pPr>
+      <w:r>
+        <w:rPr>
+          <w:b/>
+          <w:bCs/>
+        </w:rPr>
+        <w:t>Process finished with exit code 0</w:t>
       </w:r>
     </w:p>
     <w:p>
@@ -15071,23 +14989,7 @@
           <w:b/>
           <w:bCs/>
         </w:rPr>
-        <w:t xml:space="preserve">Duplicate sentence: That </w:t>
-      </w:r>
-      <w:proofErr w:type="gramStart"/>
-      <w:r>
-        <w:rPr>
-          <w:b/>
-          <w:bCs/>
-        </w:rPr>
-        <w:t>book's</w:t>
-      </w:r>
-      <w:proofErr w:type="gramEnd"/>
-      <w:r>
-        <w:rPr>
-          <w:b/>
-          <w:bCs/>
-        </w:rPr>
-        <w:t xml:space="preserve"> over here.</w:t>
+        <w:t>Duplicate sentence: That book's over here.</w:t>
       </w:r>
     </w:p>
     <w:p>

</xml_diff>